<commit_message>
Day -3 theory over
</commit_message>
<xml_diff>
--- a/Theory3-29-07-24/codes.docx
+++ b/Theory3-29-07-24/codes.docx
@@ -39,7 +39,25 @@
           <w:sz w:val="44"/>
           <w:szCs w:val="44"/>
         </w:rPr>
-        <w:t>16/07/2024 – Day1</w:t>
+        <w:t>29</w:t>
+      </w:r>
+      <w:r>
+        <w:rPr>
+          <w:b/>
+          <w:bCs/>
+          <w:sz w:val="44"/>
+          <w:szCs w:val="44"/>
+        </w:rPr>
+        <w:t>/07/2024 – Day</w:t>
+      </w:r>
+      <w:r>
+        <w:rPr>
+          <w:b/>
+          <w:bCs/>
+          <w:sz w:val="44"/>
+          <w:szCs w:val="44"/>
+        </w:rPr>
+        <w:t xml:space="preserve">3 – Theory </w:t>
       </w:r>
     </w:p>
     <w:p>
@@ -101,6 +119,8 @@
         </w:rPr>
         <w:t xml:space="preserve"> </w:t>
       </w:r>
+      <w:proofErr w:type="spellStart"/>
+      <w:proofErr w:type="gramStart"/>
       <w:r>
         <w:rPr>
           <w:rFonts w:ascii="Consolas" w:eastAsia="Times New Roman" w:hAnsi="Consolas"/>
@@ -137,6 +157,7 @@
         </w:rPr>
         <w:t>util</w:t>
       </w:r>
+      <w:proofErr w:type="gramEnd"/>
       <w:r>
         <w:rPr>
           <w:rFonts w:ascii="Consolas" w:eastAsia="Times New Roman" w:hAnsi="Consolas"/>
@@ -161,6 +182,7 @@
         </w:rPr>
         <w:t>Scanner</w:t>
       </w:r>
+      <w:proofErr w:type="spellEnd"/>
       <w:r>
         <w:rPr>
           <w:rFonts w:ascii="Consolas" w:eastAsia="Times New Roman" w:hAnsi="Consolas"/>
@@ -251,6 +273,7 @@
         </w:rPr>
         <w:t xml:space="preserve"> </w:t>
       </w:r>
+      <w:proofErr w:type="gramStart"/>
       <w:r>
         <w:rPr>
           <w:rFonts w:ascii="Consolas" w:eastAsia="Times New Roman" w:hAnsi="Consolas"/>
@@ -275,6 +298,7 @@
         </w:rPr>
         <w:t>{</w:t>
       </w:r>
+      <w:proofErr w:type="gramEnd"/>
     </w:p>
     <w:p>
       <w:pPr>
@@ -374,6 +398,7 @@
         </w:rPr>
         <w:t xml:space="preserve"> </w:t>
       </w:r>
+      <w:proofErr w:type="gramStart"/>
       <w:r>
         <w:rPr>
           <w:rFonts w:ascii="Consolas" w:eastAsia="Times New Roman" w:hAnsi="Consolas"/>
@@ -398,6 +423,7 @@
         </w:rPr>
         <w:t>(</w:t>
       </w:r>
+      <w:proofErr w:type="gramEnd"/>
       <w:r>
         <w:rPr>
           <w:rFonts w:ascii="Consolas" w:eastAsia="Times New Roman" w:hAnsi="Consolas"/>
@@ -422,6 +448,7 @@
         </w:rPr>
         <w:t xml:space="preserve">[] </w:t>
       </w:r>
+      <w:proofErr w:type="spellStart"/>
       <w:r>
         <w:rPr>
           <w:rFonts w:ascii="Consolas" w:eastAsia="Times New Roman" w:hAnsi="Consolas"/>
@@ -434,6 +461,7 @@
         </w:rPr>
         <w:t>args</w:t>
       </w:r>
+      <w:proofErr w:type="spellEnd"/>
       <w:r>
         <w:rPr>
           <w:rFonts w:ascii="Consolas" w:eastAsia="Times New Roman" w:hAnsi="Consolas"/>
@@ -569,6 +597,7 @@
         </w:rPr>
         <w:t xml:space="preserve"> </w:t>
       </w:r>
+      <w:proofErr w:type="gramStart"/>
       <w:r>
         <w:rPr>
           <w:rFonts w:ascii="Consolas" w:eastAsia="Times New Roman" w:hAnsi="Consolas"/>
@@ -593,6 +622,7 @@
         </w:rPr>
         <w:t>(</w:t>
       </w:r>
+      <w:proofErr w:type="gramEnd"/>
       <w:r>
         <w:rPr>
           <w:rFonts w:ascii="Consolas" w:eastAsia="Times New Roman" w:hAnsi="Consolas"/>
@@ -716,6 +746,8 @@
         </w:rPr>
         <w:t>=</w:t>
       </w:r>
+      <w:proofErr w:type="spellStart"/>
+      <w:proofErr w:type="gramStart"/>
       <w:r>
         <w:rPr>
           <w:rFonts w:ascii="Consolas" w:eastAsia="Times New Roman" w:hAnsi="Consolas"/>
@@ -752,6 +784,8 @@
         </w:rPr>
         <w:t>nextInt</w:t>
       </w:r>
+      <w:proofErr w:type="spellEnd"/>
+      <w:proofErr w:type="gramEnd"/>
       <w:r>
         <w:rPr>
           <w:rFonts w:ascii="Consolas" w:eastAsia="Times New Roman" w:hAnsi="Consolas"/>
@@ -839,6 +873,8 @@
         </w:rPr>
         <w:t>=</w:t>
       </w:r>
+      <w:proofErr w:type="spellStart"/>
+      <w:proofErr w:type="gramStart"/>
       <w:r>
         <w:rPr>
           <w:rFonts w:ascii="Consolas" w:eastAsia="Times New Roman" w:hAnsi="Consolas"/>
@@ -875,6 +911,8 @@
         </w:rPr>
         <w:t>nextInt</w:t>
       </w:r>
+      <w:proofErr w:type="spellEnd"/>
+      <w:proofErr w:type="gramEnd"/>
       <w:r>
         <w:rPr>
           <w:rFonts w:ascii="Consolas" w:eastAsia="Times New Roman" w:hAnsi="Consolas"/>
@@ -962,6 +1000,7 @@
         </w:rPr>
         <w:t xml:space="preserve"> </w:t>
       </w:r>
+      <w:proofErr w:type="spellStart"/>
       <w:r>
         <w:rPr>
           <w:rFonts w:ascii="Consolas" w:eastAsia="Times New Roman" w:hAnsi="Consolas"/>
@@ -974,6 +1013,7 @@
         </w:rPr>
         <w:t>i</w:t>
       </w:r>
+      <w:proofErr w:type="spellEnd"/>
       <w:r>
         <w:rPr>
           <w:rFonts w:ascii="Consolas" w:eastAsia="Times New Roman" w:hAnsi="Consolas"/>
@@ -986,6 +1026,8 @@
         </w:rPr>
         <w:t>=</w:t>
       </w:r>
+      <w:proofErr w:type="spellStart"/>
+      <w:proofErr w:type="gramStart"/>
       <w:r>
         <w:rPr>
           <w:rFonts w:ascii="Consolas" w:eastAsia="Times New Roman" w:hAnsi="Consolas"/>
@@ -1022,6 +1064,8 @@
         </w:rPr>
         <w:t>i</w:t>
       </w:r>
+      <w:proofErr w:type="spellEnd"/>
+      <w:proofErr w:type="gramEnd"/>
       <w:r>
         <w:rPr>
           <w:rFonts w:ascii="Consolas" w:eastAsia="Times New Roman" w:hAnsi="Consolas"/>
@@ -1034,6 +1078,7 @@
         </w:rPr>
         <w:t>&lt;=</w:t>
       </w:r>
+      <w:proofErr w:type="spellStart"/>
       <w:r>
         <w:rPr>
           <w:rFonts w:ascii="Consolas" w:eastAsia="Times New Roman" w:hAnsi="Consolas"/>
@@ -1070,6 +1115,7 @@
         </w:rPr>
         <w:t>i</w:t>
       </w:r>
+      <w:proofErr w:type="spellEnd"/>
       <w:r>
         <w:rPr>
           <w:rFonts w:ascii="Consolas" w:eastAsia="Times New Roman" w:hAnsi="Consolas"/>
@@ -1169,6 +1215,7 @@
         </w:rPr>
         <w:t>=</w:t>
       </w:r>
+      <w:proofErr w:type="gramStart"/>
       <w:r>
         <w:rPr>
           <w:rFonts w:ascii="Consolas" w:eastAsia="Times New Roman" w:hAnsi="Consolas"/>
@@ -1205,6 +1252,7 @@
         </w:rPr>
         <w:t>num</w:t>
       </w:r>
+      <w:proofErr w:type="gramEnd"/>
       <w:r>
         <w:rPr>
           <w:rFonts w:ascii="Consolas" w:eastAsia="Times New Roman" w:hAnsi="Consolas"/>
@@ -1217,6 +1265,7 @@
         </w:rPr>
         <w:t>=</w:t>
       </w:r>
+      <w:proofErr w:type="spellStart"/>
       <w:r>
         <w:rPr>
           <w:rFonts w:ascii="Consolas" w:eastAsia="Times New Roman" w:hAnsi="Consolas"/>
@@ -1253,6 +1302,7 @@
         </w:rPr>
         <w:t>sum</w:t>
       </w:r>
+      <w:proofErr w:type="spellEnd"/>
       <w:r>
         <w:rPr>
           <w:rFonts w:ascii="Consolas" w:eastAsia="Times New Roman" w:hAnsi="Consolas"/>
@@ -1340,6 +1390,7 @@
         </w:rPr>
         <w:t xml:space="preserve"> (</w:t>
       </w:r>
+      <w:proofErr w:type="spellStart"/>
       <w:r>
         <w:rPr>
           <w:rFonts w:ascii="Consolas" w:eastAsia="Times New Roman" w:hAnsi="Consolas"/>
@@ -1352,6 +1403,7 @@
         </w:rPr>
         <w:t>num</w:t>
       </w:r>
+      <w:proofErr w:type="spellEnd"/>
       <w:r>
         <w:rPr>
           <w:rFonts w:ascii="Consolas" w:eastAsia="Times New Roman" w:hAnsi="Consolas"/>
@@ -1364,6 +1416,7 @@
         </w:rPr>
         <w:t>&gt;</w:t>
       </w:r>
+      <w:proofErr w:type="gramStart"/>
       <w:r>
         <w:rPr>
           <w:rFonts w:ascii="Consolas" w:eastAsia="Times New Roman" w:hAnsi="Consolas"/>
@@ -1388,6 +1441,7 @@
         </w:rPr>
         <w:t>){</w:t>
       </w:r>
+      <w:proofErr w:type="gramEnd"/>
     </w:p>
     <w:p>
       <w:pPr>
@@ -1637,6 +1691,7 @@
         </w:rPr>
         <w:t xml:space="preserve">                </w:t>
       </w:r>
+      <w:proofErr w:type="spellStart"/>
       <w:r>
         <w:rPr>
           <w:rFonts w:ascii="Consolas" w:eastAsia="Times New Roman" w:hAnsi="Consolas"/>
@@ -1649,6 +1704,7 @@
         </w:rPr>
         <w:t>num</w:t>
       </w:r>
+      <w:proofErr w:type="spellEnd"/>
       <w:r>
         <w:rPr>
           <w:rFonts w:ascii="Consolas" w:eastAsia="Times New Roman" w:hAnsi="Consolas"/>
@@ -1661,6 +1717,7 @@
         </w:rPr>
         <w:t>=</w:t>
       </w:r>
+      <w:proofErr w:type="spellStart"/>
       <w:r>
         <w:rPr>
           <w:rFonts w:ascii="Consolas" w:eastAsia="Times New Roman" w:hAnsi="Consolas"/>
@@ -1673,6 +1730,7 @@
         </w:rPr>
         <w:t>num</w:t>
       </w:r>
+      <w:proofErr w:type="spellEnd"/>
       <w:r>
         <w:rPr>
           <w:rFonts w:ascii="Consolas" w:eastAsia="Times New Roman" w:hAnsi="Consolas"/>
@@ -1811,6 +1869,8 @@
         </w:rPr>
         <w:t>==</w:t>
       </w:r>
+      <w:proofErr w:type="spellStart"/>
+      <w:proofErr w:type="gramStart"/>
       <w:r>
         <w:rPr>
           <w:rFonts w:ascii="Consolas" w:eastAsia="Times New Roman" w:hAnsi="Consolas"/>
@@ -1823,6 +1883,7 @@
         </w:rPr>
         <w:t>i</w:t>
       </w:r>
+      <w:proofErr w:type="spellEnd"/>
       <w:r>
         <w:rPr>
           <w:rFonts w:ascii="Consolas" w:eastAsia="Times New Roman" w:hAnsi="Consolas"/>
@@ -1835,6 +1896,7 @@
         </w:rPr>
         <w:t>){</w:t>
       </w:r>
+      <w:proofErr w:type="gramEnd"/>
     </w:p>
     <w:p>
       <w:pPr>
@@ -1862,6 +1924,7 @@
         </w:rPr>
         <w:t xml:space="preserve">                </w:t>
       </w:r>
+      <w:proofErr w:type="spellStart"/>
       <w:r>
         <w:rPr>
           <w:rFonts w:ascii="Consolas" w:eastAsia="Times New Roman" w:hAnsi="Consolas"/>
@@ -1922,6 +1985,7 @@
         </w:rPr>
         <w:t>println</w:t>
       </w:r>
+      <w:proofErr w:type="spellEnd"/>
       <w:r>
         <w:rPr>
           <w:rFonts w:ascii="Consolas" w:eastAsia="Times New Roman" w:hAnsi="Consolas"/>
@@ -1934,6 +1998,7 @@
         </w:rPr>
         <w:t>(</w:t>
       </w:r>
+      <w:proofErr w:type="spellStart"/>
       <w:r>
         <w:rPr>
           <w:rFonts w:ascii="Consolas" w:eastAsia="Times New Roman" w:hAnsi="Consolas"/>
@@ -1946,6 +2011,7 @@
         </w:rPr>
         <w:t>i</w:t>
       </w:r>
+      <w:proofErr w:type="spellEnd"/>
       <w:r>
         <w:rPr>
           <w:rFonts w:ascii="Consolas" w:eastAsia="Times New Roman" w:hAnsi="Consolas"/>
@@ -2063,6 +2129,8 @@
         </w:rPr>
         <w:t xml:space="preserve">        </w:t>
       </w:r>
+      <w:proofErr w:type="spellStart"/>
+      <w:proofErr w:type="gramStart"/>
       <w:r>
         <w:rPr>
           <w:rFonts w:ascii="Consolas" w:eastAsia="Times New Roman" w:hAnsi="Consolas"/>
@@ -2099,6 +2167,8 @@
         </w:rPr>
         <w:t>close</w:t>
       </w:r>
+      <w:proofErr w:type="spellEnd"/>
+      <w:proofErr w:type="gramEnd"/>
       <w:r>
         <w:rPr>
           <w:rFonts w:ascii="Consolas" w:eastAsia="Times New Roman" w:hAnsi="Consolas"/>
@@ -2169,6 +2239,9 @@
     <w:p/>
     <w:p>
       <w:r>
+        <w:rPr>
+          <w:noProof/>
+        </w:rPr>
         <w:drawing>
           <wp:inline distT="0" distB="0" distL="0" distR="0" wp14:anchorId="1741D4ED" wp14:editId="53924384">
             <wp:extent cx="3896269" cy="1724266"/>
@@ -2396,6 +2469,7 @@
         </w:rPr>
         <w:t xml:space="preserve"> </w:t>
       </w:r>
+      <w:proofErr w:type="gramStart"/>
       <w:r>
         <w:rPr>
           <w:rFonts w:ascii="Consolas" w:eastAsia="Times New Roman" w:hAnsi="Consolas"/>
@@ -2420,6 +2494,7 @@
         </w:rPr>
         <w:t>(</w:t>
       </w:r>
+      <w:proofErr w:type="gramEnd"/>
       <w:r>
         <w:rPr>
           <w:rFonts w:ascii="Consolas" w:eastAsia="Times New Roman" w:hAnsi="Consolas"/>
@@ -2444,6 +2519,7 @@
         </w:rPr>
         <w:t xml:space="preserve">[] </w:t>
       </w:r>
+      <w:proofErr w:type="spellStart"/>
       <w:r>
         <w:rPr>
           <w:rFonts w:ascii="Consolas" w:eastAsia="Times New Roman" w:hAnsi="Consolas"/>
@@ -2456,6 +2532,7 @@
         </w:rPr>
         <w:t>args</w:t>
       </w:r>
+      <w:proofErr w:type="spellEnd"/>
       <w:r>
         <w:rPr>
           <w:rFonts w:ascii="Consolas" w:eastAsia="Times New Roman" w:hAnsi="Consolas"/>
@@ -2558,6 +2635,7 @@
         </w:rPr>
         <w:t>=</w:t>
       </w:r>
+      <w:proofErr w:type="gramStart"/>
       <w:r>
         <w:rPr>
           <w:rFonts w:ascii="Consolas" w:eastAsia="Times New Roman" w:hAnsi="Consolas"/>
@@ -2592,7 +2670,20 @@
           <w:lang w:eastAsia="en-IN"/>
           <w14:ligatures w14:val="none"/>
         </w:rPr>
-        <w:t>n2</w:t>
+        <w:t>n</w:t>
+      </w:r>
+      <w:proofErr w:type="gramEnd"/>
+      <w:r>
+        <w:rPr>
+          <w:rFonts w:ascii="Consolas" w:eastAsia="Times New Roman" w:hAnsi="Consolas"/>
+          <w:color w:val="9CDCFE"/>
+          <w:kern w:val="0"/>
+          <w:sz w:val="21"/>
+          <w:szCs w:val="21"/>
+          <w:lang w:eastAsia="en-IN"/>
+          <w14:ligatures w14:val="none"/>
+        </w:rPr>
+        <w:t>2</w:t>
       </w:r>
       <w:r>
         <w:rPr>
@@ -2729,6 +2820,7 @@
         </w:rPr>
         <w:t xml:space="preserve"> </w:t>
       </w:r>
+      <w:proofErr w:type="spellStart"/>
       <w:r>
         <w:rPr>
           <w:rFonts w:ascii="Consolas" w:eastAsia="Times New Roman" w:hAnsi="Consolas"/>
@@ -2741,6 +2833,7 @@
         </w:rPr>
         <w:t>i</w:t>
       </w:r>
+      <w:proofErr w:type="spellEnd"/>
       <w:r>
         <w:rPr>
           <w:rFonts w:ascii="Consolas" w:eastAsia="Times New Roman" w:hAnsi="Consolas"/>
@@ -2753,6 +2846,7 @@
         </w:rPr>
         <w:t>=</w:t>
       </w:r>
+      <w:proofErr w:type="gramStart"/>
       <w:r>
         <w:rPr>
           <w:rFonts w:ascii="Consolas" w:eastAsia="Times New Roman" w:hAnsi="Consolas"/>
@@ -2789,6 +2883,7 @@
         </w:rPr>
         <w:t>i</w:t>
       </w:r>
+      <w:proofErr w:type="gramEnd"/>
       <w:r>
         <w:rPr>
           <w:rFonts w:ascii="Consolas" w:eastAsia="Times New Roman" w:hAnsi="Consolas"/>
@@ -2888,6 +2983,7 @@
         </w:rPr>
         <w:t xml:space="preserve">            </w:t>
       </w:r>
+      <w:proofErr w:type="spellStart"/>
       <w:r>
         <w:rPr>
           <w:rFonts w:ascii="Consolas" w:eastAsia="Times New Roman" w:hAnsi="Consolas"/>
@@ -2948,6 +3044,7 @@
         </w:rPr>
         <w:t>print</w:t>
       </w:r>
+      <w:proofErr w:type="spellEnd"/>
       <w:r>
         <w:rPr>
           <w:rFonts w:ascii="Consolas" w:eastAsia="Times New Roman" w:hAnsi="Consolas"/>
@@ -3084,6 +3181,7 @@
         </w:rPr>
         <w:t>=</w:t>
       </w:r>
+      <w:proofErr w:type="gramStart"/>
       <w:r>
         <w:rPr>
           <w:rFonts w:ascii="Consolas" w:eastAsia="Times New Roman" w:hAnsi="Consolas"/>
@@ -3120,6 +3218,7 @@
         </w:rPr>
         <w:t>j</w:t>
       </w:r>
+      <w:proofErr w:type="gramEnd"/>
       <w:r>
         <w:rPr>
           <w:rFonts w:ascii="Consolas" w:eastAsia="Times New Roman" w:hAnsi="Consolas"/>
@@ -3267,6 +3366,7 @@
         </w:rPr>
         <w:t xml:space="preserve"> (</w:t>
       </w:r>
+      <w:proofErr w:type="spellStart"/>
       <w:r>
         <w:rPr>
           <w:rFonts w:ascii="Consolas" w:eastAsia="Times New Roman" w:hAnsi="Consolas"/>
@@ -3279,6 +3379,7 @@
         </w:rPr>
         <w:t>i</w:t>
       </w:r>
+      <w:proofErr w:type="spellEnd"/>
       <w:r>
         <w:rPr>
           <w:rFonts w:ascii="Consolas" w:eastAsia="Times New Roman" w:hAnsi="Consolas"/>
@@ -3291,6 +3392,7 @@
         </w:rPr>
         <w:t>==</w:t>
       </w:r>
+      <w:proofErr w:type="gramStart"/>
       <w:r>
         <w:rPr>
           <w:rFonts w:ascii="Consolas" w:eastAsia="Times New Roman" w:hAnsi="Consolas"/>
@@ -3315,6 +3417,7 @@
         </w:rPr>
         <w:t>){</w:t>
       </w:r>
+      <w:proofErr w:type="gramEnd"/>
     </w:p>
     <w:p>
       <w:pPr>
@@ -3342,6 +3445,7 @@
         </w:rPr>
         <w:t xml:space="preserve">                    </w:t>
       </w:r>
+      <w:proofErr w:type="spellStart"/>
       <w:r>
         <w:rPr>
           <w:rFonts w:ascii="Consolas" w:eastAsia="Times New Roman" w:hAnsi="Consolas"/>
@@ -3402,6 +3506,7 @@
         </w:rPr>
         <w:t>print</w:t>
       </w:r>
+      <w:proofErr w:type="spellEnd"/>
       <w:r>
         <w:rPr>
           <w:rFonts w:ascii="Consolas" w:eastAsia="Times New Roman" w:hAnsi="Consolas"/>
@@ -3540,6 +3645,7 @@
         </w:rPr>
         <w:t xml:space="preserve"> (</w:t>
       </w:r>
+      <w:proofErr w:type="spellStart"/>
       <w:r>
         <w:rPr>
           <w:rFonts w:ascii="Consolas" w:eastAsia="Times New Roman" w:hAnsi="Consolas"/>
@@ -3552,6 +3658,7 @@
         </w:rPr>
         <w:t>i</w:t>
       </w:r>
+      <w:proofErr w:type="spellEnd"/>
       <w:r>
         <w:rPr>
           <w:rFonts w:ascii="Consolas" w:eastAsia="Times New Roman" w:hAnsi="Consolas"/>
@@ -3588,6 +3695,7 @@
         </w:rPr>
         <w:t>-</w:t>
       </w:r>
+      <w:proofErr w:type="gramStart"/>
       <w:r>
         <w:rPr>
           <w:rFonts w:ascii="Consolas" w:eastAsia="Times New Roman" w:hAnsi="Consolas"/>
@@ -3612,6 +3720,7 @@
         </w:rPr>
         <w:t>){</w:t>
       </w:r>
+      <w:proofErr w:type="gramEnd"/>
     </w:p>
     <w:p>
       <w:pPr>
@@ -3639,6 +3748,7 @@
         </w:rPr>
         <w:t xml:space="preserve">                    </w:t>
       </w:r>
+      <w:proofErr w:type="spellStart"/>
       <w:r>
         <w:rPr>
           <w:rFonts w:ascii="Consolas" w:eastAsia="Times New Roman" w:hAnsi="Consolas"/>
@@ -3699,6 +3809,7 @@
         </w:rPr>
         <w:t>print</w:t>
       </w:r>
+      <w:proofErr w:type="spellEnd"/>
       <w:r>
         <w:rPr>
           <w:rFonts w:ascii="Consolas" w:eastAsia="Times New Roman" w:hAnsi="Consolas"/>
@@ -3789,6 +3900,7 @@
         </w:rPr>
         <w:t xml:space="preserve">                </w:t>
       </w:r>
+      <w:proofErr w:type="gramStart"/>
       <w:r>
         <w:rPr>
           <w:rFonts w:ascii="Consolas" w:eastAsia="Times New Roman" w:hAnsi="Consolas"/>
@@ -3813,6 +3925,7 @@
         </w:rPr>
         <w:t>{</w:t>
       </w:r>
+      <w:proofErr w:type="gramEnd"/>
     </w:p>
     <w:p>
       <w:pPr>
@@ -3840,6 +3953,7 @@
         </w:rPr>
         <w:t xml:space="preserve">                    </w:t>
       </w:r>
+      <w:proofErr w:type="spellStart"/>
       <w:r>
         <w:rPr>
           <w:rFonts w:ascii="Consolas" w:eastAsia="Times New Roman" w:hAnsi="Consolas"/>
@@ -3900,6 +4014,7 @@
         </w:rPr>
         <w:t>print</w:t>
       </w:r>
+      <w:proofErr w:type="spellEnd"/>
       <w:r>
         <w:rPr>
           <w:rFonts w:ascii="Consolas" w:eastAsia="Times New Roman" w:hAnsi="Consolas"/>
@@ -4017,6 +4132,7 @@
         </w:rPr>
         <w:t xml:space="preserve">            </w:t>
       </w:r>
+      <w:proofErr w:type="spellStart"/>
       <w:r>
         <w:rPr>
           <w:rFonts w:ascii="Consolas" w:eastAsia="Times New Roman" w:hAnsi="Consolas"/>
@@ -4077,6 +4193,7 @@
         </w:rPr>
         <w:t>println</w:t>
       </w:r>
+      <w:proofErr w:type="spellEnd"/>
       <w:r>
         <w:rPr>
           <w:rFonts w:ascii="Consolas" w:eastAsia="Times New Roman" w:hAnsi="Consolas"/>
@@ -4213,6 +4330,9 @@
     <w:p/>
     <w:p>
       <w:r>
+        <w:rPr>
+          <w:noProof/>
+        </w:rPr>
         <w:drawing>
           <wp:inline distT="0" distB="0" distL="0" distR="0" wp14:anchorId="1098A31C" wp14:editId="4AB61B73">
             <wp:extent cx="3124636" cy="2076740"/>
@@ -4254,6 +4374,2027 @@
     <w:p>
       <w:r>
         <w:t>3)</w:t>
+      </w:r>
+    </w:p>
+    <w:p>
+      <w:pPr>
+        <w:shd w:val="clear" w:color="auto" w:fill="1F1F1F"/>
+        <w:spacing w:after="0" w:line="285" w:lineRule="atLeast"/>
+        <w:rPr>
+          <w:rFonts w:ascii="Consolas" w:eastAsia="Times New Roman" w:hAnsi="Consolas"/>
+          <w:color w:val="CCCCCC"/>
+          <w:kern w:val="0"/>
+          <w:sz w:val="21"/>
+          <w:szCs w:val="21"/>
+          <w:lang w:eastAsia="en-IN"/>
+          <w14:ligatures w14:val="none"/>
+        </w:rPr>
+      </w:pPr>
+      <w:r>
+        <w:rPr>
+          <w:rFonts w:ascii="Consolas" w:eastAsia="Times New Roman" w:hAnsi="Consolas"/>
+          <w:color w:val="569CD6"/>
+          <w:kern w:val="0"/>
+          <w:sz w:val="21"/>
+          <w:szCs w:val="21"/>
+          <w:lang w:eastAsia="en-IN"/>
+          <w14:ligatures w14:val="none"/>
+        </w:rPr>
+        <w:t>import</w:t>
+      </w:r>
+      <w:r>
+        <w:rPr>
+          <w:rFonts w:ascii="Consolas" w:eastAsia="Times New Roman" w:hAnsi="Consolas"/>
+          <w:color w:val="CCCCCC"/>
+          <w:kern w:val="0"/>
+          <w:sz w:val="21"/>
+          <w:szCs w:val="21"/>
+          <w:lang w:eastAsia="en-IN"/>
+          <w14:ligatures w14:val="none"/>
+        </w:rPr>
+        <w:t xml:space="preserve"> </w:t>
+      </w:r>
+      <w:proofErr w:type="spellStart"/>
+      <w:proofErr w:type="gramStart"/>
+      <w:r>
+        <w:rPr>
+          <w:rFonts w:ascii="Consolas" w:eastAsia="Times New Roman" w:hAnsi="Consolas"/>
+          <w:color w:val="4EC9B0"/>
+          <w:kern w:val="0"/>
+          <w:sz w:val="21"/>
+          <w:szCs w:val="21"/>
+          <w:lang w:eastAsia="en-IN"/>
+          <w14:ligatures w14:val="none"/>
+        </w:rPr>
+        <w:t>java</w:t>
+      </w:r>
+      <w:r>
+        <w:rPr>
+          <w:rFonts w:ascii="Consolas" w:eastAsia="Times New Roman" w:hAnsi="Consolas"/>
+          <w:color w:val="D4D4D4"/>
+          <w:kern w:val="0"/>
+          <w:sz w:val="21"/>
+          <w:szCs w:val="21"/>
+          <w:lang w:eastAsia="en-IN"/>
+          <w14:ligatures w14:val="none"/>
+        </w:rPr>
+        <w:t>.</w:t>
+      </w:r>
+      <w:r>
+        <w:rPr>
+          <w:rFonts w:ascii="Consolas" w:eastAsia="Times New Roman" w:hAnsi="Consolas"/>
+          <w:color w:val="4EC9B0"/>
+          <w:kern w:val="0"/>
+          <w:sz w:val="21"/>
+          <w:szCs w:val="21"/>
+          <w:lang w:eastAsia="en-IN"/>
+          <w14:ligatures w14:val="none"/>
+        </w:rPr>
+        <w:t>util</w:t>
+      </w:r>
+      <w:proofErr w:type="gramEnd"/>
+      <w:r>
+        <w:rPr>
+          <w:rFonts w:ascii="Consolas" w:eastAsia="Times New Roman" w:hAnsi="Consolas"/>
+          <w:color w:val="D4D4D4"/>
+          <w:kern w:val="0"/>
+          <w:sz w:val="21"/>
+          <w:szCs w:val="21"/>
+          <w:lang w:eastAsia="en-IN"/>
+          <w14:ligatures w14:val="none"/>
+        </w:rPr>
+        <w:t>.</w:t>
+      </w:r>
+      <w:r>
+        <w:rPr>
+          <w:rFonts w:ascii="Consolas" w:eastAsia="Times New Roman" w:hAnsi="Consolas"/>
+          <w:color w:val="4EC9B0"/>
+          <w:kern w:val="0"/>
+          <w:sz w:val="21"/>
+          <w:szCs w:val="21"/>
+          <w:lang w:eastAsia="en-IN"/>
+          <w14:ligatures w14:val="none"/>
+        </w:rPr>
+        <w:t>Scanner</w:t>
+      </w:r>
+      <w:proofErr w:type="spellEnd"/>
+      <w:r>
+        <w:rPr>
+          <w:rFonts w:ascii="Consolas" w:eastAsia="Times New Roman" w:hAnsi="Consolas"/>
+          <w:color w:val="CCCCCC"/>
+          <w:kern w:val="0"/>
+          <w:sz w:val="21"/>
+          <w:szCs w:val="21"/>
+          <w:lang w:eastAsia="en-IN"/>
+          <w14:ligatures w14:val="none"/>
+        </w:rPr>
+        <w:t>;</w:t>
+      </w:r>
+    </w:p>
+    <w:p>
+      <w:pPr>
+        <w:shd w:val="clear" w:color="auto" w:fill="1F1F1F"/>
+        <w:spacing w:after="0" w:line="285" w:lineRule="atLeast"/>
+        <w:rPr>
+          <w:rFonts w:ascii="Consolas" w:eastAsia="Times New Roman" w:hAnsi="Consolas"/>
+          <w:color w:val="CCCCCC"/>
+          <w:kern w:val="0"/>
+          <w:sz w:val="21"/>
+          <w:szCs w:val="21"/>
+          <w:lang w:eastAsia="en-IN"/>
+          <w14:ligatures w14:val="none"/>
+        </w:rPr>
+      </w:pPr>
+    </w:p>
+    <w:p>
+      <w:pPr>
+        <w:shd w:val="clear" w:color="auto" w:fill="1F1F1F"/>
+        <w:spacing w:after="0" w:line="285" w:lineRule="atLeast"/>
+        <w:rPr>
+          <w:rFonts w:ascii="Consolas" w:eastAsia="Times New Roman" w:hAnsi="Consolas"/>
+          <w:color w:val="CCCCCC"/>
+          <w:kern w:val="0"/>
+          <w:sz w:val="21"/>
+          <w:szCs w:val="21"/>
+          <w:lang w:eastAsia="en-IN"/>
+          <w14:ligatures w14:val="none"/>
+        </w:rPr>
+      </w:pPr>
+      <w:r>
+        <w:rPr>
+          <w:rFonts w:ascii="Consolas" w:eastAsia="Times New Roman" w:hAnsi="Consolas"/>
+          <w:color w:val="569CD6"/>
+          <w:kern w:val="0"/>
+          <w:sz w:val="21"/>
+          <w:szCs w:val="21"/>
+          <w:lang w:eastAsia="en-IN"/>
+          <w14:ligatures w14:val="none"/>
+        </w:rPr>
+        <w:t>public</w:t>
+      </w:r>
+      <w:r>
+        <w:rPr>
+          <w:rFonts w:ascii="Consolas" w:eastAsia="Times New Roman" w:hAnsi="Consolas"/>
+          <w:color w:val="CCCCCC"/>
+          <w:kern w:val="0"/>
+          <w:sz w:val="21"/>
+          <w:szCs w:val="21"/>
+          <w:lang w:eastAsia="en-IN"/>
+          <w14:ligatures w14:val="none"/>
+        </w:rPr>
+        <w:t xml:space="preserve"> </w:t>
+      </w:r>
+      <w:r>
+        <w:rPr>
+          <w:rFonts w:ascii="Consolas" w:eastAsia="Times New Roman" w:hAnsi="Consolas"/>
+          <w:color w:val="569CD6"/>
+          <w:kern w:val="0"/>
+          <w:sz w:val="21"/>
+          <w:szCs w:val="21"/>
+          <w:lang w:eastAsia="en-IN"/>
+          <w14:ligatures w14:val="none"/>
+        </w:rPr>
+        <w:t>class</w:t>
+      </w:r>
+      <w:r>
+        <w:rPr>
+          <w:rFonts w:ascii="Consolas" w:eastAsia="Times New Roman" w:hAnsi="Consolas"/>
+          <w:color w:val="CCCCCC"/>
+          <w:kern w:val="0"/>
+          <w:sz w:val="21"/>
+          <w:szCs w:val="21"/>
+          <w:lang w:eastAsia="en-IN"/>
+          <w14:ligatures w14:val="none"/>
+        </w:rPr>
+        <w:t xml:space="preserve"> </w:t>
+      </w:r>
+      <w:r>
+        <w:rPr>
+          <w:rFonts w:ascii="Consolas" w:eastAsia="Times New Roman" w:hAnsi="Consolas"/>
+          <w:color w:val="4EC9B0"/>
+          <w:kern w:val="0"/>
+          <w:sz w:val="21"/>
+          <w:szCs w:val="21"/>
+          <w:lang w:eastAsia="en-IN"/>
+          <w14:ligatures w14:val="none"/>
+        </w:rPr>
+        <w:t>LCM</w:t>
+      </w:r>
+      <w:r>
+        <w:rPr>
+          <w:rFonts w:ascii="Consolas" w:eastAsia="Times New Roman" w:hAnsi="Consolas"/>
+          <w:color w:val="CCCCCC"/>
+          <w:kern w:val="0"/>
+          <w:sz w:val="21"/>
+          <w:szCs w:val="21"/>
+          <w:lang w:eastAsia="en-IN"/>
+          <w14:ligatures w14:val="none"/>
+        </w:rPr>
+        <w:t xml:space="preserve"> {</w:t>
+      </w:r>
+    </w:p>
+    <w:p>
+      <w:pPr>
+        <w:shd w:val="clear" w:color="auto" w:fill="1F1F1F"/>
+        <w:spacing w:after="0" w:line="285" w:lineRule="atLeast"/>
+        <w:rPr>
+          <w:rFonts w:ascii="Consolas" w:eastAsia="Times New Roman" w:hAnsi="Consolas"/>
+          <w:color w:val="CCCCCC"/>
+          <w:kern w:val="0"/>
+          <w:sz w:val="21"/>
+          <w:szCs w:val="21"/>
+          <w:lang w:eastAsia="en-IN"/>
+          <w14:ligatures w14:val="none"/>
+        </w:rPr>
+      </w:pPr>
+      <w:r>
+        <w:rPr>
+          <w:rFonts w:ascii="Consolas" w:eastAsia="Times New Roman" w:hAnsi="Consolas"/>
+          <w:color w:val="CCCCCC"/>
+          <w:kern w:val="0"/>
+          <w:sz w:val="21"/>
+          <w:szCs w:val="21"/>
+          <w:lang w:eastAsia="en-IN"/>
+          <w14:ligatures w14:val="none"/>
+        </w:rPr>
+        <w:t xml:space="preserve">    </w:t>
+      </w:r>
+      <w:r>
+        <w:rPr>
+          <w:rFonts w:ascii="Consolas" w:eastAsia="Times New Roman" w:hAnsi="Consolas"/>
+          <w:color w:val="569CD6"/>
+          <w:kern w:val="0"/>
+          <w:sz w:val="21"/>
+          <w:szCs w:val="21"/>
+          <w:lang w:eastAsia="en-IN"/>
+          <w14:ligatures w14:val="none"/>
+        </w:rPr>
+        <w:t>public</w:t>
+      </w:r>
+      <w:r>
+        <w:rPr>
+          <w:rFonts w:ascii="Consolas" w:eastAsia="Times New Roman" w:hAnsi="Consolas"/>
+          <w:color w:val="CCCCCC"/>
+          <w:kern w:val="0"/>
+          <w:sz w:val="21"/>
+          <w:szCs w:val="21"/>
+          <w:lang w:eastAsia="en-IN"/>
+          <w14:ligatures w14:val="none"/>
+        </w:rPr>
+        <w:t xml:space="preserve"> </w:t>
+      </w:r>
+      <w:r>
+        <w:rPr>
+          <w:rFonts w:ascii="Consolas" w:eastAsia="Times New Roman" w:hAnsi="Consolas"/>
+          <w:color w:val="569CD6"/>
+          <w:kern w:val="0"/>
+          <w:sz w:val="21"/>
+          <w:szCs w:val="21"/>
+          <w:lang w:eastAsia="en-IN"/>
+          <w14:ligatures w14:val="none"/>
+        </w:rPr>
+        <w:t>static</w:t>
+      </w:r>
+      <w:r>
+        <w:rPr>
+          <w:rFonts w:ascii="Consolas" w:eastAsia="Times New Roman" w:hAnsi="Consolas"/>
+          <w:color w:val="CCCCCC"/>
+          <w:kern w:val="0"/>
+          <w:sz w:val="21"/>
+          <w:szCs w:val="21"/>
+          <w:lang w:eastAsia="en-IN"/>
+          <w14:ligatures w14:val="none"/>
+        </w:rPr>
+        <w:t xml:space="preserve"> </w:t>
+      </w:r>
+      <w:r>
+        <w:rPr>
+          <w:rFonts w:ascii="Consolas" w:eastAsia="Times New Roman" w:hAnsi="Consolas"/>
+          <w:color w:val="4EC9B0"/>
+          <w:kern w:val="0"/>
+          <w:sz w:val="21"/>
+          <w:szCs w:val="21"/>
+          <w:lang w:eastAsia="en-IN"/>
+          <w14:ligatures w14:val="none"/>
+        </w:rPr>
+        <w:t>void</w:t>
+      </w:r>
+      <w:r>
+        <w:rPr>
+          <w:rFonts w:ascii="Consolas" w:eastAsia="Times New Roman" w:hAnsi="Consolas"/>
+          <w:color w:val="CCCCCC"/>
+          <w:kern w:val="0"/>
+          <w:sz w:val="21"/>
+          <w:szCs w:val="21"/>
+          <w:lang w:eastAsia="en-IN"/>
+          <w14:ligatures w14:val="none"/>
+        </w:rPr>
+        <w:t xml:space="preserve"> </w:t>
+      </w:r>
+      <w:proofErr w:type="gramStart"/>
+      <w:r>
+        <w:rPr>
+          <w:rFonts w:ascii="Consolas" w:eastAsia="Times New Roman" w:hAnsi="Consolas"/>
+          <w:color w:val="DCDCAA"/>
+          <w:kern w:val="0"/>
+          <w:sz w:val="21"/>
+          <w:szCs w:val="21"/>
+          <w:lang w:eastAsia="en-IN"/>
+          <w14:ligatures w14:val="none"/>
+        </w:rPr>
+        <w:t>main</w:t>
+      </w:r>
+      <w:r>
+        <w:rPr>
+          <w:rFonts w:ascii="Consolas" w:eastAsia="Times New Roman" w:hAnsi="Consolas"/>
+          <w:color w:val="CCCCCC"/>
+          <w:kern w:val="0"/>
+          <w:sz w:val="21"/>
+          <w:szCs w:val="21"/>
+          <w:lang w:eastAsia="en-IN"/>
+          <w14:ligatures w14:val="none"/>
+        </w:rPr>
+        <w:t>(</w:t>
+      </w:r>
+      <w:proofErr w:type="gramEnd"/>
+      <w:r>
+        <w:rPr>
+          <w:rFonts w:ascii="Consolas" w:eastAsia="Times New Roman" w:hAnsi="Consolas"/>
+          <w:color w:val="4EC9B0"/>
+          <w:kern w:val="0"/>
+          <w:sz w:val="21"/>
+          <w:szCs w:val="21"/>
+          <w:lang w:eastAsia="en-IN"/>
+          <w14:ligatures w14:val="none"/>
+        </w:rPr>
+        <w:t>String</w:t>
+      </w:r>
+      <w:r>
+        <w:rPr>
+          <w:rFonts w:ascii="Consolas" w:eastAsia="Times New Roman" w:hAnsi="Consolas"/>
+          <w:color w:val="CCCCCC"/>
+          <w:kern w:val="0"/>
+          <w:sz w:val="21"/>
+          <w:szCs w:val="21"/>
+          <w:lang w:eastAsia="en-IN"/>
+          <w14:ligatures w14:val="none"/>
+        </w:rPr>
+        <w:t xml:space="preserve">[] </w:t>
+      </w:r>
+      <w:proofErr w:type="spellStart"/>
+      <w:r>
+        <w:rPr>
+          <w:rFonts w:ascii="Consolas" w:eastAsia="Times New Roman" w:hAnsi="Consolas"/>
+          <w:color w:val="9CDCFE"/>
+          <w:kern w:val="0"/>
+          <w:sz w:val="21"/>
+          <w:szCs w:val="21"/>
+          <w:lang w:eastAsia="en-IN"/>
+          <w14:ligatures w14:val="none"/>
+        </w:rPr>
+        <w:t>args</w:t>
+      </w:r>
+      <w:proofErr w:type="spellEnd"/>
+      <w:r>
+        <w:rPr>
+          <w:rFonts w:ascii="Consolas" w:eastAsia="Times New Roman" w:hAnsi="Consolas"/>
+          <w:color w:val="CCCCCC"/>
+          <w:kern w:val="0"/>
+          <w:sz w:val="21"/>
+          <w:szCs w:val="21"/>
+          <w:lang w:eastAsia="en-IN"/>
+          <w14:ligatures w14:val="none"/>
+        </w:rPr>
+        <w:t>) {</w:t>
+      </w:r>
+    </w:p>
+    <w:p>
+      <w:pPr>
+        <w:shd w:val="clear" w:color="auto" w:fill="1F1F1F"/>
+        <w:spacing w:after="0" w:line="285" w:lineRule="atLeast"/>
+        <w:rPr>
+          <w:rFonts w:ascii="Consolas" w:eastAsia="Times New Roman" w:hAnsi="Consolas"/>
+          <w:color w:val="CCCCCC"/>
+          <w:kern w:val="0"/>
+          <w:sz w:val="21"/>
+          <w:szCs w:val="21"/>
+          <w:lang w:eastAsia="en-IN"/>
+          <w14:ligatures w14:val="none"/>
+        </w:rPr>
+      </w:pPr>
+      <w:r>
+        <w:rPr>
+          <w:rFonts w:ascii="Consolas" w:eastAsia="Times New Roman" w:hAnsi="Consolas"/>
+          <w:color w:val="CCCCCC"/>
+          <w:kern w:val="0"/>
+          <w:sz w:val="21"/>
+          <w:szCs w:val="21"/>
+          <w:lang w:eastAsia="en-IN"/>
+          <w14:ligatures w14:val="none"/>
+        </w:rPr>
+        <w:t xml:space="preserve">        </w:t>
+      </w:r>
+      <w:r>
+        <w:rPr>
+          <w:rFonts w:ascii="Consolas" w:eastAsia="Times New Roman" w:hAnsi="Consolas"/>
+          <w:color w:val="4EC9B0"/>
+          <w:kern w:val="0"/>
+          <w:sz w:val="21"/>
+          <w:szCs w:val="21"/>
+          <w:lang w:eastAsia="en-IN"/>
+          <w14:ligatures w14:val="none"/>
+        </w:rPr>
+        <w:t>Scanner</w:t>
+      </w:r>
+      <w:r>
+        <w:rPr>
+          <w:rFonts w:ascii="Consolas" w:eastAsia="Times New Roman" w:hAnsi="Consolas"/>
+          <w:color w:val="CCCCCC"/>
+          <w:kern w:val="0"/>
+          <w:sz w:val="21"/>
+          <w:szCs w:val="21"/>
+          <w:lang w:eastAsia="en-IN"/>
+          <w14:ligatures w14:val="none"/>
+        </w:rPr>
+        <w:t xml:space="preserve"> </w:t>
+      </w:r>
+      <w:r>
+        <w:rPr>
+          <w:rFonts w:ascii="Consolas" w:eastAsia="Times New Roman" w:hAnsi="Consolas"/>
+          <w:color w:val="9CDCFE"/>
+          <w:kern w:val="0"/>
+          <w:sz w:val="21"/>
+          <w:szCs w:val="21"/>
+          <w:lang w:eastAsia="en-IN"/>
+          <w14:ligatures w14:val="none"/>
+        </w:rPr>
+        <w:t>input</w:t>
+      </w:r>
+      <w:r>
+        <w:rPr>
+          <w:rFonts w:ascii="Consolas" w:eastAsia="Times New Roman" w:hAnsi="Consolas"/>
+          <w:color w:val="CCCCCC"/>
+          <w:kern w:val="0"/>
+          <w:sz w:val="21"/>
+          <w:szCs w:val="21"/>
+          <w:lang w:eastAsia="en-IN"/>
+          <w14:ligatures w14:val="none"/>
+        </w:rPr>
+        <w:t xml:space="preserve"> </w:t>
+      </w:r>
+      <w:r>
+        <w:rPr>
+          <w:rFonts w:ascii="Consolas" w:eastAsia="Times New Roman" w:hAnsi="Consolas"/>
+          <w:color w:val="D4D4D4"/>
+          <w:kern w:val="0"/>
+          <w:sz w:val="21"/>
+          <w:szCs w:val="21"/>
+          <w:lang w:eastAsia="en-IN"/>
+          <w14:ligatures w14:val="none"/>
+        </w:rPr>
+        <w:t>=</w:t>
+      </w:r>
+      <w:r>
+        <w:rPr>
+          <w:rFonts w:ascii="Consolas" w:eastAsia="Times New Roman" w:hAnsi="Consolas"/>
+          <w:color w:val="CCCCCC"/>
+          <w:kern w:val="0"/>
+          <w:sz w:val="21"/>
+          <w:szCs w:val="21"/>
+          <w:lang w:eastAsia="en-IN"/>
+          <w14:ligatures w14:val="none"/>
+        </w:rPr>
+        <w:t xml:space="preserve"> </w:t>
+      </w:r>
+      <w:r>
+        <w:rPr>
+          <w:rFonts w:ascii="Consolas" w:eastAsia="Times New Roman" w:hAnsi="Consolas"/>
+          <w:color w:val="C586C0"/>
+          <w:kern w:val="0"/>
+          <w:sz w:val="21"/>
+          <w:szCs w:val="21"/>
+          <w:lang w:eastAsia="en-IN"/>
+          <w14:ligatures w14:val="none"/>
+        </w:rPr>
+        <w:t>new</w:t>
+      </w:r>
+      <w:r>
+        <w:rPr>
+          <w:rFonts w:ascii="Consolas" w:eastAsia="Times New Roman" w:hAnsi="Consolas"/>
+          <w:color w:val="CCCCCC"/>
+          <w:kern w:val="0"/>
+          <w:sz w:val="21"/>
+          <w:szCs w:val="21"/>
+          <w:lang w:eastAsia="en-IN"/>
+          <w14:ligatures w14:val="none"/>
+        </w:rPr>
+        <w:t xml:space="preserve"> </w:t>
+      </w:r>
+      <w:proofErr w:type="gramStart"/>
+      <w:r>
+        <w:rPr>
+          <w:rFonts w:ascii="Consolas" w:eastAsia="Times New Roman" w:hAnsi="Consolas"/>
+          <w:color w:val="DCDCAA"/>
+          <w:kern w:val="0"/>
+          <w:sz w:val="21"/>
+          <w:szCs w:val="21"/>
+          <w:lang w:eastAsia="en-IN"/>
+          <w14:ligatures w14:val="none"/>
+        </w:rPr>
+        <w:t>Scanner</w:t>
+      </w:r>
+      <w:r>
+        <w:rPr>
+          <w:rFonts w:ascii="Consolas" w:eastAsia="Times New Roman" w:hAnsi="Consolas"/>
+          <w:color w:val="CCCCCC"/>
+          <w:kern w:val="0"/>
+          <w:sz w:val="21"/>
+          <w:szCs w:val="21"/>
+          <w:lang w:eastAsia="en-IN"/>
+          <w14:ligatures w14:val="none"/>
+        </w:rPr>
+        <w:t>(</w:t>
+      </w:r>
+      <w:proofErr w:type="gramEnd"/>
+      <w:r>
+        <w:rPr>
+          <w:rFonts w:ascii="Consolas" w:eastAsia="Times New Roman" w:hAnsi="Consolas"/>
+          <w:color w:val="4EC9B0"/>
+          <w:kern w:val="0"/>
+          <w:sz w:val="21"/>
+          <w:szCs w:val="21"/>
+          <w:lang w:eastAsia="en-IN"/>
+          <w14:ligatures w14:val="none"/>
+        </w:rPr>
+        <w:t>System</w:t>
+      </w:r>
+      <w:r>
+        <w:rPr>
+          <w:rFonts w:ascii="Consolas" w:eastAsia="Times New Roman" w:hAnsi="Consolas"/>
+          <w:color w:val="CCCCCC"/>
+          <w:kern w:val="0"/>
+          <w:sz w:val="21"/>
+          <w:szCs w:val="21"/>
+          <w:lang w:eastAsia="en-IN"/>
+          <w14:ligatures w14:val="none"/>
+        </w:rPr>
+        <w:t>.</w:t>
+      </w:r>
+      <w:r>
+        <w:rPr>
+          <w:rFonts w:ascii="Consolas" w:eastAsia="Times New Roman" w:hAnsi="Consolas"/>
+          <w:color w:val="4FC1FF"/>
+          <w:kern w:val="0"/>
+          <w:sz w:val="21"/>
+          <w:szCs w:val="21"/>
+          <w:lang w:eastAsia="en-IN"/>
+          <w14:ligatures w14:val="none"/>
+        </w:rPr>
+        <w:t>in</w:t>
+      </w:r>
+      <w:r>
+        <w:rPr>
+          <w:rFonts w:ascii="Consolas" w:eastAsia="Times New Roman" w:hAnsi="Consolas"/>
+          <w:color w:val="CCCCCC"/>
+          <w:kern w:val="0"/>
+          <w:sz w:val="21"/>
+          <w:szCs w:val="21"/>
+          <w:lang w:eastAsia="en-IN"/>
+          <w14:ligatures w14:val="none"/>
+        </w:rPr>
+        <w:t>);</w:t>
+      </w:r>
+    </w:p>
+    <w:p>
+      <w:pPr>
+        <w:shd w:val="clear" w:color="auto" w:fill="1F1F1F"/>
+        <w:spacing w:after="0" w:line="285" w:lineRule="atLeast"/>
+        <w:rPr>
+          <w:rFonts w:ascii="Consolas" w:eastAsia="Times New Roman" w:hAnsi="Consolas"/>
+          <w:color w:val="CCCCCC"/>
+          <w:kern w:val="0"/>
+          <w:sz w:val="21"/>
+          <w:szCs w:val="21"/>
+          <w:lang w:eastAsia="en-IN"/>
+          <w14:ligatures w14:val="none"/>
+        </w:rPr>
+      </w:pPr>
+      <w:r>
+        <w:rPr>
+          <w:rFonts w:ascii="Consolas" w:eastAsia="Times New Roman" w:hAnsi="Consolas"/>
+          <w:color w:val="CCCCCC"/>
+          <w:kern w:val="0"/>
+          <w:sz w:val="21"/>
+          <w:szCs w:val="21"/>
+          <w:lang w:eastAsia="en-IN"/>
+          <w14:ligatures w14:val="none"/>
+        </w:rPr>
+        <w:t xml:space="preserve">        </w:t>
+      </w:r>
+      <w:r>
+        <w:rPr>
+          <w:rFonts w:ascii="Consolas" w:eastAsia="Times New Roman" w:hAnsi="Consolas"/>
+          <w:color w:val="4EC9B0"/>
+          <w:kern w:val="0"/>
+          <w:sz w:val="21"/>
+          <w:szCs w:val="21"/>
+          <w:lang w:eastAsia="en-IN"/>
+          <w14:ligatures w14:val="none"/>
+        </w:rPr>
+        <w:t>int</w:t>
+      </w:r>
+      <w:r>
+        <w:rPr>
+          <w:rFonts w:ascii="Consolas" w:eastAsia="Times New Roman" w:hAnsi="Consolas"/>
+          <w:color w:val="CCCCCC"/>
+          <w:kern w:val="0"/>
+          <w:sz w:val="21"/>
+          <w:szCs w:val="21"/>
+          <w:lang w:eastAsia="en-IN"/>
+          <w14:ligatures w14:val="none"/>
+        </w:rPr>
+        <w:t xml:space="preserve"> </w:t>
+      </w:r>
+      <w:r>
+        <w:rPr>
+          <w:rFonts w:ascii="Consolas" w:eastAsia="Times New Roman" w:hAnsi="Consolas"/>
+          <w:color w:val="9CDCFE"/>
+          <w:kern w:val="0"/>
+          <w:sz w:val="21"/>
+          <w:szCs w:val="21"/>
+          <w:lang w:eastAsia="en-IN"/>
+          <w14:ligatures w14:val="none"/>
+        </w:rPr>
+        <w:t>n1</w:t>
+      </w:r>
+      <w:r>
+        <w:rPr>
+          <w:rFonts w:ascii="Consolas" w:eastAsia="Times New Roman" w:hAnsi="Consolas"/>
+          <w:color w:val="CCCCCC"/>
+          <w:kern w:val="0"/>
+          <w:sz w:val="21"/>
+          <w:szCs w:val="21"/>
+          <w:lang w:eastAsia="en-IN"/>
+          <w14:ligatures w14:val="none"/>
+        </w:rPr>
+        <w:t xml:space="preserve"> </w:t>
+      </w:r>
+      <w:r>
+        <w:rPr>
+          <w:rFonts w:ascii="Consolas" w:eastAsia="Times New Roman" w:hAnsi="Consolas"/>
+          <w:color w:val="D4D4D4"/>
+          <w:kern w:val="0"/>
+          <w:sz w:val="21"/>
+          <w:szCs w:val="21"/>
+          <w:lang w:eastAsia="en-IN"/>
+          <w14:ligatures w14:val="none"/>
+        </w:rPr>
+        <w:t>=</w:t>
+      </w:r>
+      <w:r>
+        <w:rPr>
+          <w:rFonts w:ascii="Consolas" w:eastAsia="Times New Roman" w:hAnsi="Consolas"/>
+          <w:color w:val="CCCCCC"/>
+          <w:kern w:val="0"/>
+          <w:sz w:val="21"/>
+          <w:szCs w:val="21"/>
+          <w:lang w:eastAsia="en-IN"/>
+          <w14:ligatures w14:val="none"/>
+        </w:rPr>
+        <w:t xml:space="preserve"> </w:t>
+      </w:r>
+      <w:proofErr w:type="spellStart"/>
+      <w:proofErr w:type="gramStart"/>
+      <w:r>
+        <w:rPr>
+          <w:rFonts w:ascii="Consolas" w:eastAsia="Times New Roman" w:hAnsi="Consolas"/>
+          <w:color w:val="9CDCFE"/>
+          <w:kern w:val="0"/>
+          <w:sz w:val="21"/>
+          <w:szCs w:val="21"/>
+          <w:lang w:eastAsia="en-IN"/>
+          <w14:ligatures w14:val="none"/>
+        </w:rPr>
+        <w:t>input</w:t>
+      </w:r>
+      <w:r>
+        <w:rPr>
+          <w:rFonts w:ascii="Consolas" w:eastAsia="Times New Roman" w:hAnsi="Consolas"/>
+          <w:color w:val="CCCCCC"/>
+          <w:kern w:val="0"/>
+          <w:sz w:val="21"/>
+          <w:szCs w:val="21"/>
+          <w:lang w:eastAsia="en-IN"/>
+          <w14:ligatures w14:val="none"/>
+        </w:rPr>
+        <w:t>.</w:t>
+      </w:r>
+      <w:r>
+        <w:rPr>
+          <w:rFonts w:ascii="Consolas" w:eastAsia="Times New Roman" w:hAnsi="Consolas"/>
+          <w:color w:val="DCDCAA"/>
+          <w:kern w:val="0"/>
+          <w:sz w:val="21"/>
+          <w:szCs w:val="21"/>
+          <w:lang w:eastAsia="en-IN"/>
+          <w14:ligatures w14:val="none"/>
+        </w:rPr>
+        <w:t>nextInt</w:t>
+      </w:r>
+      <w:proofErr w:type="spellEnd"/>
+      <w:proofErr w:type="gramEnd"/>
+      <w:r>
+        <w:rPr>
+          <w:rFonts w:ascii="Consolas" w:eastAsia="Times New Roman" w:hAnsi="Consolas"/>
+          <w:color w:val="CCCCCC"/>
+          <w:kern w:val="0"/>
+          <w:sz w:val="21"/>
+          <w:szCs w:val="21"/>
+          <w:lang w:eastAsia="en-IN"/>
+          <w14:ligatures w14:val="none"/>
+        </w:rPr>
+        <w:t>();</w:t>
+      </w:r>
+    </w:p>
+    <w:p>
+      <w:pPr>
+        <w:shd w:val="clear" w:color="auto" w:fill="1F1F1F"/>
+        <w:spacing w:after="0" w:line="285" w:lineRule="atLeast"/>
+        <w:rPr>
+          <w:rFonts w:ascii="Consolas" w:eastAsia="Times New Roman" w:hAnsi="Consolas"/>
+          <w:color w:val="CCCCCC"/>
+          <w:kern w:val="0"/>
+          <w:sz w:val="21"/>
+          <w:szCs w:val="21"/>
+          <w:lang w:eastAsia="en-IN"/>
+          <w14:ligatures w14:val="none"/>
+        </w:rPr>
+      </w:pPr>
+      <w:r>
+        <w:rPr>
+          <w:rFonts w:ascii="Consolas" w:eastAsia="Times New Roman" w:hAnsi="Consolas"/>
+          <w:color w:val="CCCCCC"/>
+          <w:kern w:val="0"/>
+          <w:sz w:val="21"/>
+          <w:szCs w:val="21"/>
+          <w:lang w:eastAsia="en-IN"/>
+          <w14:ligatures w14:val="none"/>
+        </w:rPr>
+        <w:t xml:space="preserve">        </w:t>
+      </w:r>
+      <w:r>
+        <w:rPr>
+          <w:rFonts w:ascii="Consolas" w:eastAsia="Times New Roman" w:hAnsi="Consolas"/>
+          <w:color w:val="4EC9B0"/>
+          <w:kern w:val="0"/>
+          <w:sz w:val="21"/>
+          <w:szCs w:val="21"/>
+          <w:lang w:eastAsia="en-IN"/>
+          <w14:ligatures w14:val="none"/>
+        </w:rPr>
+        <w:t>int</w:t>
+      </w:r>
+      <w:r>
+        <w:rPr>
+          <w:rFonts w:ascii="Consolas" w:eastAsia="Times New Roman" w:hAnsi="Consolas"/>
+          <w:color w:val="CCCCCC"/>
+          <w:kern w:val="0"/>
+          <w:sz w:val="21"/>
+          <w:szCs w:val="21"/>
+          <w:lang w:eastAsia="en-IN"/>
+          <w14:ligatures w14:val="none"/>
+        </w:rPr>
+        <w:t xml:space="preserve"> </w:t>
+      </w:r>
+      <w:r>
+        <w:rPr>
+          <w:rFonts w:ascii="Consolas" w:eastAsia="Times New Roman" w:hAnsi="Consolas"/>
+          <w:color w:val="9CDCFE"/>
+          <w:kern w:val="0"/>
+          <w:sz w:val="21"/>
+          <w:szCs w:val="21"/>
+          <w:lang w:eastAsia="en-IN"/>
+          <w14:ligatures w14:val="none"/>
+        </w:rPr>
+        <w:t>n2</w:t>
+      </w:r>
+      <w:r>
+        <w:rPr>
+          <w:rFonts w:ascii="Consolas" w:eastAsia="Times New Roman" w:hAnsi="Consolas"/>
+          <w:color w:val="CCCCCC"/>
+          <w:kern w:val="0"/>
+          <w:sz w:val="21"/>
+          <w:szCs w:val="21"/>
+          <w:lang w:eastAsia="en-IN"/>
+          <w14:ligatures w14:val="none"/>
+        </w:rPr>
+        <w:t xml:space="preserve"> </w:t>
+      </w:r>
+      <w:r>
+        <w:rPr>
+          <w:rFonts w:ascii="Consolas" w:eastAsia="Times New Roman" w:hAnsi="Consolas"/>
+          <w:color w:val="D4D4D4"/>
+          <w:kern w:val="0"/>
+          <w:sz w:val="21"/>
+          <w:szCs w:val="21"/>
+          <w:lang w:eastAsia="en-IN"/>
+          <w14:ligatures w14:val="none"/>
+        </w:rPr>
+        <w:t>=</w:t>
+      </w:r>
+      <w:r>
+        <w:rPr>
+          <w:rFonts w:ascii="Consolas" w:eastAsia="Times New Roman" w:hAnsi="Consolas"/>
+          <w:color w:val="CCCCCC"/>
+          <w:kern w:val="0"/>
+          <w:sz w:val="21"/>
+          <w:szCs w:val="21"/>
+          <w:lang w:eastAsia="en-IN"/>
+          <w14:ligatures w14:val="none"/>
+        </w:rPr>
+        <w:t xml:space="preserve"> </w:t>
+      </w:r>
+      <w:proofErr w:type="spellStart"/>
+      <w:proofErr w:type="gramStart"/>
+      <w:r>
+        <w:rPr>
+          <w:rFonts w:ascii="Consolas" w:eastAsia="Times New Roman" w:hAnsi="Consolas"/>
+          <w:color w:val="9CDCFE"/>
+          <w:kern w:val="0"/>
+          <w:sz w:val="21"/>
+          <w:szCs w:val="21"/>
+          <w:lang w:eastAsia="en-IN"/>
+          <w14:ligatures w14:val="none"/>
+        </w:rPr>
+        <w:t>input</w:t>
+      </w:r>
+      <w:r>
+        <w:rPr>
+          <w:rFonts w:ascii="Consolas" w:eastAsia="Times New Roman" w:hAnsi="Consolas"/>
+          <w:color w:val="CCCCCC"/>
+          <w:kern w:val="0"/>
+          <w:sz w:val="21"/>
+          <w:szCs w:val="21"/>
+          <w:lang w:eastAsia="en-IN"/>
+          <w14:ligatures w14:val="none"/>
+        </w:rPr>
+        <w:t>.</w:t>
+      </w:r>
+      <w:r>
+        <w:rPr>
+          <w:rFonts w:ascii="Consolas" w:eastAsia="Times New Roman" w:hAnsi="Consolas"/>
+          <w:color w:val="DCDCAA"/>
+          <w:kern w:val="0"/>
+          <w:sz w:val="21"/>
+          <w:szCs w:val="21"/>
+          <w:lang w:eastAsia="en-IN"/>
+          <w14:ligatures w14:val="none"/>
+        </w:rPr>
+        <w:t>nextInt</w:t>
+      </w:r>
+      <w:proofErr w:type="spellEnd"/>
+      <w:proofErr w:type="gramEnd"/>
+      <w:r>
+        <w:rPr>
+          <w:rFonts w:ascii="Consolas" w:eastAsia="Times New Roman" w:hAnsi="Consolas"/>
+          <w:color w:val="CCCCCC"/>
+          <w:kern w:val="0"/>
+          <w:sz w:val="21"/>
+          <w:szCs w:val="21"/>
+          <w:lang w:eastAsia="en-IN"/>
+          <w14:ligatures w14:val="none"/>
+        </w:rPr>
+        <w:t>();</w:t>
+      </w:r>
+    </w:p>
+    <w:p>
+      <w:pPr>
+        <w:shd w:val="clear" w:color="auto" w:fill="1F1F1F"/>
+        <w:spacing w:after="0" w:line="285" w:lineRule="atLeast"/>
+        <w:rPr>
+          <w:rFonts w:ascii="Consolas" w:eastAsia="Times New Roman" w:hAnsi="Consolas"/>
+          <w:color w:val="CCCCCC"/>
+          <w:kern w:val="0"/>
+          <w:sz w:val="21"/>
+          <w:szCs w:val="21"/>
+          <w:lang w:eastAsia="en-IN"/>
+          <w14:ligatures w14:val="none"/>
+        </w:rPr>
+      </w:pPr>
+      <w:r>
+        <w:rPr>
+          <w:rFonts w:ascii="Consolas" w:eastAsia="Times New Roman" w:hAnsi="Consolas"/>
+          <w:color w:val="CCCCCC"/>
+          <w:kern w:val="0"/>
+          <w:sz w:val="21"/>
+          <w:szCs w:val="21"/>
+          <w:lang w:eastAsia="en-IN"/>
+          <w14:ligatures w14:val="none"/>
+        </w:rPr>
+        <w:t xml:space="preserve">        </w:t>
+      </w:r>
+      <w:r>
+        <w:rPr>
+          <w:rFonts w:ascii="Consolas" w:eastAsia="Times New Roman" w:hAnsi="Consolas"/>
+          <w:color w:val="4EC9B0"/>
+          <w:kern w:val="0"/>
+          <w:sz w:val="21"/>
+          <w:szCs w:val="21"/>
+          <w:lang w:eastAsia="en-IN"/>
+          <w14:ligatures w14:val="none"/>
+        </w:rPr>
+        <w:t>int</w:t>
+      </w:r>
+      <w:r>
+        <w:rPr>
+          <w:rFonts w:ascii="Consolas" w:eastAsia="Times New Roman" w:hAnsi="Consolas"/>
+          <w:color w:val="CCCCCC"/>
+          <w:kern w:val="0"/>
+          <w:sz w:val="21"/>
+          <w:szCs w:val="21"/>
+          <w:lang w:eastAsia="en-IN"/>
+          <w14:ligatures w14:val="none"/>
+        </w:rPr>
+        <w:t xml:space="preserve"> </w:t>
+      </w:r>
+      <w:proofErr w:type="spellStart"/>
+      <w:r>
+        <w:rPr>
+          <w:rFonts w:ascii="Consolas" w:eastAsia="Times New Roman" w:hAnsi="Consolas"/>
+          <w:color w:val="9CDCFE"/>
+          <w:kern w:val="0"/>
+          <w:sz w:val="21"/>
+          <w:szCs w:val="21"/>
+          <w:lang w:eastAsia="en-IN"/>
+          <w14:ligatures w14:val="none"/>
+        </w:rPr>
+        <w:t>num</w:t>
+      </w:r>
+      <w:proofErr w:type="spellEnd"/>
+      <w:r>
+        <w:rPr>
+          <w:rFonts w:ascii="Consolas" w:eastAsia="Times New Roman" w:hAnsi="Consolas"/>
+          <w:color w:val="CCCCCC"/>
+          <w:kern w:val="0"/>
+          <w:sz w:val="21"/>
+          <w:szCs w:val="21"/>
+          <w:lang w:eastAsia="en-IN"/>
+          <w14:ligatures w14:val="none"/>
+        </w:rPr>
+        <w:t xml:space="preserve"> </w:t>
+      </w:r>
+      <w:r>
+        <w:rPr>
+          <w:rFonts w:ascii="Consolas" w:eastAsia="Times New Roman" w:hAnsi="Consolas"/>
+          <w:color w:val="D4D4D4"/>
+          <w:kern w:val="0"/>
+          <w:sz w:val="21"/>
+          <w:szCs w:val="21"/>
+          <w:lang w:eastAsia="en-IN"/>
+          <w14:ligatures w14:val="none"/>
+        </w:rPr>
+        <w:t>=</w:t>
+      </w:r>
+      <w:r>
+        <w:rPr>
+          <w:rFonts w:ascii="Consolas" w:eastAsia="Times New Roman" w:hAnsi="Consolas"/>
+          <w:color w:val="CCCCCC"/>
+          <w:kern w:val="0"/>
+          <w:sz w:val="21"/>
+          <w:szCs w:val="21"/>
+          <w:lang w:eastAsia="en-IN"/>
+          <w14:ligatures w14:val="none"/>
+        </w:rPr>
+        <w:t xml:space="preserve"> (</w:t>
+      </w:r>
+      <w:r>
+        <w:rPr>
+          <w:rFonts w:ascii="Consolas" w:eastAsia="Times New Roman" w:hAnsi="Consolas"/>
+          <w:color w:val="9CDCFE"/>
+          <w:kern w:val="0"/>
+          <w:sz w:val="21"/>
+          <w:szCs w:val="21"/>
+          <w:lang w:eastAsia="en-IN"/>
+          <w14:ligatures w14:val="none"/>
+        </w:rPr>
+        <w:t>n1</w:t>
+      </w:r>
+      <w:r>
+        <w:rPr>
+          <w:rFonts w:ascii="Consolas" w:eastAsia="Times New Roman" w:hAnsi="Consolas"/>
+          <w:color w:val="D4D4D4"/>
+          <w:kern w:val="0"/>
+          <w:sz w:val="21"/>
+          <w:szCs w:val="21"/>
+          <w:lang w:eastAsia="en-IN"/>
+          <w14:ligatures w14:val="none"/>
+        </w:rPr>
+        <w:t>&gt;</w:t>
+      </w:r>
+      <w:r>
+        <w:rPr>
+          <w:rFonts w:ascii="Consolas" w:eastAsia="Times New Roman" w:hAnsi="Consolas"/>
+          <w:color w:val="9CDCFE"/>
+          <w:kern w:val="0"/>
+          <w:sz w:val="21"/>
+          <w:szCs w:val="21"/>
+          <w:lang w:eastAsia="en-IN"/>
+          <w14:ligatures w14:val="none"/>
+        </w:rPr>
+        <w:t>n2</w:t>
+      </w:r>
+      <w:r>
+        <w:rPr>
+          <w:rFonts w:ascii="Consolas" w:eastAsia="Times New Roman" w:hAnsi="Consolas"/>
+          <w:color w:val="CCCCCC"/>
+          <w:kern w:val="0"/>
+          <w:sz w:val="21"/>
+          <w:szCs w:val="21"/>
+          <w:lang w:eastAsia="en-IN"/>
+          <w14:ligatures w14:val="none"/>
+        </w:rPr>
+        <w:t>)</w:t>
+      </w:r>
+      <w:r>
+        <w:rPr>
+          <w:rFonts w:ascii="Consolas" w:eastAsia="Times New Roman" w:hAnsi="Consolas"/>
+          <w:color w:val="C586C0"/>
+          <w:kern w:val="0"/>
+          <w:sz w:val="21"/>
+          <w:szCs w:val="21"/>
+          <w:lang w:eastAsia="en-IN"/>
+          <w14:ligatures w14:val="none"/>
+        </w:rPr>
+        <w:t>?</w:t>
+      </w:r>
+      <w:r>
+        <w:rPr>
+          <w:rFonts w:ascii="Consolas" w:eastAsia="Times New Roman" w:hAnsi="Consolas"/>
+          <w:color w:val="CCCCCC"/>
+          <w:kern w:val="0"/>
+          <w:sz w:val="21"/>
+          <w:szCs w:val="21"/>
+          <w:lang w:eastAsia="en-IN"/>
+          <w14:ligatures w14:val="none"/>
+        </w:rPr>
+        <w:t xml:space="preserve"> </w:t>
+      </w:r>
+      <w:r>
+        <w:rPr>
+          <w:rFonts w:ascii="Consolas" w:eastAsia="Times New Roman" w:hAnsi="Consolas"/>
+          <w:color w:val="9CDCFE"/>
+          <w:kern w:val="0"/>
+          <w:sz w:val="21"/>
+          <w:szCs w:val="21"/>
+          <w:lang w:eastAsia="en-IN"/>
+          <w14:ligatures w14:val="none"/>
+        </w:rPr>
+        <w:t>n</w:t>
+      </w:r>
+      <w:proofErr w:type="gramStart"/>
+      <w:r>
+        <w:rPr>
+          <w:rFonts w:ascii="Consolas" w:eastAsia="Times New Roman" w:hAnsi="Consolas"/>
+          <w:color w:val="9CDCFE"/>
+          <w:kern w:val="0"/>
+          <w:sz w:val="21"/>
+          <w:szCs w:val="21"/>
+          <w:lang w:eastAsia="en-IN"/>
+          <w14:ligatures w14:val="none"/>
+        </w:rPr>
+        <w:t>1</w:t>
+      </w:r>
+      <w:r>
+        <w:rPr>
+          <w:rFonts w:ascii="Consolas" w:eastAsia="Times New Roman" w:hAnsi="Consolas"/>
+          <w:color w:val="C586C0"/>
+          <w:kern w:val="0"/>
+          <w:sz w:val="21"/>
+          <w:szCs w:val="21"/>
+          <w:lang w:eastAsia="en-IN"/>
+          <w14:ligatures w14:val="none"/>
+        </w:rPr>
+        <w:t>:</w:t>
+      </w:r>
+      <w:r>
+        <w:rPr>
+          <w:rFonts w:ascii="Consolas" w:eastAsia="Times New Roman" w:hAnsi="Consolas"/>
+          <w:color w:val="9CDCFE"/>
+          <w:kern w:val="0"/>
+          <w:sz w:val="21"/>
+          <w:szCs w:val="21"/>
+          <w:lang w:eastAsia="en-IN"/>
+          <w14:ligatures w14:val="none"/>
+        </w:rPr>
+        <w:t>n</w:t>
+      </w:r>
+      <w:proofErr w:type="gramEnd"/>
+      <w:r>
+        <w:rPr>
+          <w:rFonts w:ascii="Consolas" w:eastAsia="Times New Roman" w:hAnsi="Consolas"/>
+          <w:color w:val="9CDCFE"/>
+          <w:kern w:val="0"/>
+          <w:sz w:val="21"/>
+          <w:szCs w:val="21"/>
+          <w:lang w:eastAsia="en-IN"/>
+          <w14:ligatures w14:val="none"/>
+        </w:rPr>
+        <w:t>2</w:t>
+      </w:r>
+      <w:r>
+        <w:rPr>
+          <w:rFonts w:ascii="Consolas" w:eastAsia="Times New Roman" w:hAnsi="Consolas"/>
+          <w:color w:val="CCCCCC"/>
+          <w:kern w:val="0"/>
+          <w:sz w:val="21"/>
+          <w:szCs w:val="21"/>
+          <w:lang w:eastAsia="en-IN"/>
+          <w14:ligatures w14:val="none"/>
+        </w:rPr>
+        <w:t>;</w:t>
+      </w:r>
+    </w:p>
+    <w:p>
+      <w:pPr>
+        <w:shd w:val="clear" w:color="auto" w:fill="1F1F1F"/>
+        <w:spacing w:after="0" w:line="285" w:lineRule="atLeast"/>
+        <w:rPr>
+          <w:rFonts w:ascii="Consolas" w:eastAsia="Times New Roman" w:hAnsi="Consolas"/>
+          <w:color w:val="CCCCCC"/>
+          <w:kern w:val="0"/>
+          <w:sz w:val="21"/>
+          <w:szCs w:val="21"/>
+          <w:lang w:eastAsia="en-IN"/>
+          <w14:ligatures w14:val="none"/>
+        </w:rPr>
+      </w:pPr>
+      <w:r>
+        <w:rPr>
+          <w:rFonts w:ascii="Consolas" w:eastAsia="Times New Roman" w:hAnsi="Consolas"/>
+          <w:color w:val="CCCCCC"/>
+          <w:kern w:val="0"/>
+          <w:sz w:val="21"/>
+          <w:szCs w:val="21"/>
+          <w:lang w:eastAsia="en-IN"/>
+          <w14:ligatures w14:val="none"/>
+        </w:rPr>
+        <w:t xml:space="preserve">        </w:t>
+      </w:r>
+      <w:r>
+        <w:rPr>
+          <w:rFonts w:ascii="Consolas" w:eastAsia="Times New Roman" w:hAnsi="Consolas"/>
+          <w:color w:val="C586C0"/>
+          <w:kern w:val="0"/>
+          <w:sz w:val="21"/>
+          <w:szCs w:val="21"/>
+          <w:lang w:eastAsia="en-IN"/>
+          <w14:ligatures w14:val="none"/>
+        </w:rPr>
+        <w:t>while</w:t>
+      </w:r>
+      <w:r>
+        <w:rPr>
+          <w:rFonts w:ascii="Consolas" w:eastAsia="Times New Roman" w:hAnsi="Consolas"/>
+          <w:color w:val="CCCCCC"/>
+          <w:kern w:val="0"/>
+          <w:sz w:val="21"/>
+          <w:szCs w:val="21"/>
+          <w:lang w:eastAsia="en-IN"/>
+          <w14:ligatures w14:val="none"/>
+        </w:rPr>
+        <w:t xml:space="preserve"> (</w:t>
+      </w:r>
+      <w:r>
+        <w:rPr>
+          <w:rFonts w:ascii="Consolas" w:eastAsia="Times New Roman" w:hAnsi="Consolas"/>
+          <w:color w:val="569CD6"/>
+          <w:kern w:val="0"/>
+          <w:sz w:val="21"/>
+          <w:szCs w:val="21"/>
+          <w:lang w:eastAsia="en-IN"/>
+          <w14:ligatures w14:val="none"/>
+        </w:rPr>
+        <w:t>true</w:t>
+      </w:r>
+      <w:proofErr w:type="gramStart"/>
+      <w:r>
+        <w:rPr>
+          <w:rFonts w:ascii="Consolas" w:eastAsia="Times New Roman" w:hAnsi="Consolas"/>
+          <w:color w:val="CCCCCC"/>
+          <w:kern w:val="0"/>
+          <w:sz w:val="21"/>
+          <w:szCs w:val="21"/>
+          <w:lang w:eastAsia="en-IN"/>
+          <w14:ligatures w14:val="none"/>
+        </w:rPr>
+        <w:t>){</w:t>
+      </w:r>
+      <w:proofErr w:type="gramEnd"/>
+    </w:p>
+    <w:p>
+      <w:pPr>
+        <w:shd w:val="clear" w:color="auto" w:fill="1F1F1F"/>
+        <w:spacing w:after="0" w:line="285" w:lineRule="atLeast"/>
+        <w:rPr>
+          <w:rFonts w:ascii="Consolas" w:eastAsia="Times New Roman" w:hAnsi="Consolas"/>
+          <w:color w:val="CCCCCC"/>
+          <w:kern w:val="0"/>
+          <w:sz w:val="21"/>
+          <w:szCs w:val="21"/>
+          <w:lang w:eastAsia="en-IN"/>
+          <w14:ligatures w14:val="none"/>
+        </w:rPr>
+      </w:pPr>
+      <w:r>
+        <w:rPr>
+          <w:rFonts w:ascii="Consolas" w:eastAsia="Times New Roman" w:hAnsi="Consolas"/>
+          <w:color w:val="CCCCCC"/>
+          <w:kern w:val="0"/>
+          <w:sz w:val="21"/>
+          <w:szCs w:val="21"/>
+          <w:lang w:eastAsia="en-IN"/>
+          <w14:ligatures w14:val="none"/>
+        </w:rPr>
+        <w:t xml:space="preserve">            </w:t>
+      </w:r>
+      <w:r>
+        <w:rPr>
+          <w:rFonts w:ascii="Consolas" w:eastAsia="Times New Roman" w:hAnsi="Consolas"/>
+          <w:color w:val="C586C0"/>
+          <w:kern w:val="0"/>
+          <w:sz w:val="21"/>
+          <w:szCs w:val="21"/>
+          <w:lang w:eastAsia="en-IN"/>
+          <w14:ligatures w14:val="none"/>
+        </w:rPr>
+        <w:t>if</w:t>
+      </w:r>
+      <w:r>
+        <w:rPr>
+          <w:rFonts w:ascii="Consolas" w:eastAsia="Times New Roman" w:hAnsi="Consolas"/>
+          <w:color w:val="CCCCCC"/>
+          <w:kern w:val="0"/>
+          <w:sz w:val="21"/>
+          <w:szCs w:val="21"/>
+          <w:lang w:eastAsia="en-IN"/>
+          <w14:ligatures w14:val="none"/>
+        </w:rPr>
+        <w:t xml:space="preserve"> (</w:t>
+      </w:r>
+      <w:r>
+        <w:rPr>
+          <w:rFonts w:ascii="Consolas" w:eastAsia="Times New Roman" w:hAnsi="Consolas"/>
+          <w:color w:val="9CDCFE"/>
+          <w:kern w:val="0"/>
+          <w:sz w:val="21"/>
+          <w:szCs w:val="21"/>
+          <w:lang w:eastAsia="en-IN"/>
+          <w14:ligatures w14:val="none"/>
+        </w:rPr>
+        <w:t>num</w:t>
+      </w:r>
+      <w:r>
+        <w:rPr>
+          <w:rFonts w:ascii="Consolas" w:eastAsia="Times New Roman" w:hAnsi="Consolas"/>
+          <w:color w:val="D4D4D4"/>
+          <w:kern w:val="0"/>
+          <w:sz w:val="21"/>
+          <w:szCs w:val="21"/>
+          <w:lang w:eastAsia="en-IN"/>
+          <w14:ligatures w14:val="none"/>
+        </w:rPr>
+        <w:t>%</w:t>
+      </w:r>
+      <w:r>
+        <w:rPr>
+          <w:rFonts w:ascii="Consolas" w:eastAsia="Times New Roman" w:hAnsi="Consolas"/>
+          <w:color w:val="9CDCFE"/>
+          <w:kern w:val="0"/>
+          <w:sz w:val="21"/>
+          <w:szCs w:val="21"/>
+          <w:lang w:eastAsia="en-IN"/>
+          <w14:ligatures w14:val="none"/>
+        </w:rPr>
+        <w:t>n1</w:t>
+      </w:r>
+      <w:r>
+        <w:rPr>
+          <w:rFonts w:ascii="Consolas" w:eastAsia="Times New Roman" w:hAnsi="Consolas"/>
+          <w:color w:val="D4D4D4"/>
+          <w:kern w:val="0"/>
+          <w:sz w:val="21"/>
+          <w:szCs w:val="21"/>
+          <w:lang w:eastAsia="en-IN"/>
+          <w14:ligatures w14:val="none"/>
+        </w:rPr>
+        <w:t>==</w:t>
+      </w:r>
+      <w:r>
+        <w:rPr>
+          <w:rFonts w:ascii="Consolas" w:eastAsia="Times New Roman" w:hAnsi="Consolas"/>
+          <w:color w:val="B5CEA8"/>
+          <w:kern w:val="0"/>
+          <w:sz w:val="21"/>
+          <w:szCs w:val="21"/>
+          <w:lang w:eastAsia="en-IN"/>
+          <w14:ligatures w14:val="none"/>
+        </w:rPr>
+        <w:t>0</w:t>
+      </w:r>
+      <w:r>
+        <w:rPr>
+          <w:rFonts w:ascii="Consolas" w:eastAsia="Times New Roman" w:hAnsi="Consolas"/>
+          <w:color w:val="CCCCCC"/>
+          <w:kern w:val="0"/>
+          <w:sz w:val="21"/>
+          <w:szCs w:val="21"/>
+          <w:lang w:eastAsia="en-IN"/>
+          <w14:ligatures w14:val="none"/>
+        </w:rPr>
+        <w:t xml:space="preserve"> </w:t>
+      </w:r>
+      <w:r>
+        <w:rPr>
+          <w:rFonts w:ascii="Consolas" w:eastAsia="Times New Roman" w:hAnsi="Consolas"/>
+          <w:color w:val="D4D4D4"/>
+          <w:kern w:val="0"/>
+          <w:sz w:val="21"/>
+          <w:szCs w:val="21"/>
+          <w:lang w:eastAsia="en-IN"/>
+          <w14:ligatures w14:val="none"/>
+        </w:rPr>
+        <w:t>&amp;&amp;</w:t>
+      </w:r>
+      <w:r>
+        <w:rPr>
+          <w:rFonts w:ascii="Consolas" w:eastAsia="Times New Roman" w:hAnsi="Consolas"/>
+          <w:color w:val="CCCCCC"/>
+          <w:kern w:val="0"/>
+          <w:sz w:val="21"/>
+          <w:szCs w:val="21"/>
+          <w:lang w:eastAsia="en-IN"/>
+          <w14:ligatures w14:val="none"/>
+        </w:rPr>
+        <w:t xml:space="preserve"> </w:t>
+      </w:r>
+      <w:r>
+        <w:rPr>
+          <w:rFonts w:ascii="Consolas" w:eastAsia="Times New Roman" w:hAnsi="Consolas"/>
+          <w:color w:val="9CDCFE"/>
+          <w:kern w:val="0"/>
+          <w:sz w:val="21"/>
+          <w:szCs w:val="21"/>
+          <w:lang w:eastAsia="en-IN"/>
+          <w14:ligatures w14:val="none"/>
+        </w:rPr>
+        <w:t>num</w:t>
+      </w:r>
+      <w:r>
+        <w:rPr>
+          <w:rFonts w:ascii="Consolas" w:eastAsia="Times New Roman" w:hAnsi="Consolas"/>
+          <w:color w:val="D4D4D4"/>
+          <w:kern w:val="0"/>
+          <w:sz w:val="21"/>
+          <w:szCs w:val="21"/>
+          <w:lang w:eastAsia="en-IN"/>
+          <w14:ligatures w14:val="none"/>
+        </w:rPr>
+        <w:t>%</w:t>
+      </w:r>
+      <w:r>
+        <w:rPr>
+          <w:rFonts w:ascii="Consolas" w:eastAsia="Times New Roman" w:hAnsi="Consolas"/>
+          <w:color w:val="9CDCFE"/>
+          <w:kern w:val="0"/>
+          <w:sz w:val="21"/>
+          <w:szCs w:val="21"/>
+          <w:lang w:eastAsia="en-IN"/>
+          <w14:ligatures w14:val="none"/>
+        </w:rPr>
+        <w:t>n2</w:t>
+      </w:r>
+      <w:r>
+        <w:rPr>
+          <w:rFonts w:ascii="Consolas" w:eastAsia="Times New Roman" w:hAnsi="Consolas"/>
+          <w:color w:val="D4D4D4"/>
+          <w:kern w:val="0"/>
+          <w:sz w:val="21"/>
+          <w:szCs w:val="21"/>
+          <w:lang w:eastAsia="en-IN"/>
+          <w14:ligatures w14:val="none"/>
+        </w:rPr>
+        <w:t>==</w:t>
+      </w:r>
+      <w:proofErr w:type="gramStart"/>
+      <w:r>
+        <w:rPr>
+          <w:rFonts w:ascii="Consolas" w:eastAsia="Times New Roman" w:hAnsi="Consolas"/>
+          <w:color w:val="B5CEA8"/>
+          <w:kern w:val="0"/>
+          <w:sz w:val="21"/>
+          <w:szCs w:val="21"/>
+          <w:lang w:eastAsia="en-IN"/>
+          <w14:ligatures w14:val="none"/>
+        </w:rPr>
+        <w:t>0</w:t>
+      </w:r>
+      <w:r>
+        <w:rPr>
+          <w:rFonts w:ascii="Consolas" w:eastAsia="Times New Roman" w:hAnsi="Consolas"/>
+          <w:color w:val="CCCCCC"/>
+          <w:kern w:val="0"/>
+          <w:sz w:val="21"/>
+          <w:szCs w:val="21"/>
+          <w:lang w:eastAsia="en-IN"/>
+          <w14:ligatures w14:val="none"/>
+        </w:rPr>
+        <w:t>){</w:t>
+      </w:r>
+      <w:proofErr w:type="gramEnd"/>
+    </w:p>
+    <w:p>
+      <w:pPr>
+        <w:shd w:val="clear" w:color="auto" w:fill="1F1F1F"/>
+        <w:spacing w:after="0" w:line="285" w:lineRule="atLeast"/>
+        <w:rPr>
+          <w:rFonts w:ascii="Consolas" w:eastAsia="Times New Roman" w:hAnsi="Consolas"/>
+          <w:color w:val="CCCCCC"/>
+          <w:kern w:val="0"/>
+          <w:sz w:val="21"/>
+          <w:szCs w:val="21"/>
+          <w:lang w:eastAsia="en-IN"/>
+          <w14:ligatures w14:val="none"/>
+        </w:rPr>
+      </w:pPr>
+      <w:r>
+        <w:rPr>
+          <w:rFonts w:ascii="Consolas" w:eastAsia="Times New Roman" w:hAnsi="Consolas"/>
+          <w:color w:val="CCCCCC"/>
+          <w:kern w:val="0"/>
+          <w:sz w:val="21"/>
+          <w:szCs w:val="21"/>
+          <w:lang w:eastAsia="en-IN"/>
+          <w14:ligatures w14:val="none"/>
+        </w:rPr>
+        <w:t xml:space="preserve">                </w:t>
+      </w:r>
+      <w:r>
+        <w:rPr>
+          <w:rFonts w:ascii="Consolas" w:eastAsia="Times New Roman" w:hAnsi="Consolas"/>
+          <w:color w:val="C586C0"/>
+          <w:kern w:val="0"/>
+          <w:sz w:val="21"/>
+          <w:szCs w:val="21"/>
+          <w:lang w:eastAsia="en-IN"/>
+          <w14:ligatures w14:val="none"/>
+        </w:rPr>
+        <w:t>break</w:t>
+      </w:r>
+      <w:r>
+        <w:rPr>
+          <w:rFonts w:ascii="Consolas" w:eastAsia="Times New Roman" w:hAnsi="Consolas"/>
+          <w:color w:val="CCCCCC"/>
+          <w:kern w:val="0"/>
+          <w:sz w:val="21"/>
+          <w:szCs w:val="21"/>
+          <w:lang w:eastAsia="en-IN"/>
+          <w14:ligatures w14:val="none"/>
+        </w:rPr>
+        <w:t>;</w:t>
+      </w:r>
+    </w:p>
+    <w:p>
+      <w:pPr>
+        <w:shd w:val="clear" w:color="auto" w:fill="1F1F1F"/>
+        <w:spacing w:after="0" w:line="285" w:lineRule="atLeast"/>
+        <w:rPr>
+          <w:rFonts w:ascii="Consolas" w:eastAsia="Times New Roman" w:hAnsi="Consolas"/>
+          <w:color w:val="CCCCCC"/>
+          <w:kern w:val="0"/>
+          <w:sz w:val="21"/>
+          <w:szCs w:val="21"/>
+          <w:lang w:eastAsia="en-IN"/>
+          <w14:ligatures w14:val="none"/>
+        </w:rPr>
+      </w:pPr>
+      <w:r>
+        <w:rPr>
+          <w:rFonts w:ascii="Consolas" w:eastAsia="Times New Roman" w:hAnsi="Consolas"/>
+          <w:color w:val="CCCCCC"/>
+          <w:kern w:val="0"/>
+          <w:sz w:val="21"/>
+          <w:szCs w:val="21"/>
+          <w:lang w:eastAsia="en-IN"/>
+          <w14:ligatures w14:val="none"/>
+        </w:rPr>
+        <w:t>            }</w:t>
+      </w:r>
+    </w:p>
+    <w:p>
+      <w:pPr>
+        <w:shd w:val="clear" w:color="auto" w:fill="1F1F1F"/>
+        <w:spacing w:after="0" w:line="285" w:lineRule="atLeast"/>
+        <w:rPr>
+          <w:rFonts w:ascii="Consolas" w:eastAsia="Times New Roman" w:hAnsi="Consolas"/>
+          <w:color w:val="CCCCCC"/>
+          <w:kern w:val="0"/>
+          <w:sz w:val="21"/>
+          <w:szCs w:val="21"/>
+          <w:lang w:eastAsia="en-IN"/>
+          <w14:ligatures w14:val="none"/>
+        </w:rPr>
+      </w:pPr>
+      <w:r>
+        <w:rPr>
+          <w:rFonts w:ascii="Consolas" w:eastAsia="Times New Roman" w:hAnsi="Consolas"/>
+          <w:color w:val="CCCCCC"/>
+          <w:kern w:val="0"/>
+          <w:sz w:val="21"/>
+          <w:szCs w:val="21"/>
+          <w:lang w:eastAsia="en-IN"/>
+          <w14:ligatures w14:val="none"/>
+        </w:rPr>
+        <w:t xml:space="preserve">            </w:t>
+      </w:r>
+      <w:proofErr w:type="spellStart"/>
+      <w:r>
+        <w:rPr>
+          <w:rFonts w:ascii="Consolas" w:eastAsia="Times New Roman" w:hAnsi="Consolas"/>
+          <w:color w:val="9CDCFE"/>
+          <w:kern w:val="0"/>
+          <w:sz w:val="21"/>
+          <w:szCs w:val="21"/>
+          <w:lang w:eastAsia="en-IN"/>
+          <w14:ligatures w14:val="none"/>
+        </w:rPr>
+        <w:t>num</w:t>
+      </w:r>
+      <w:proofErr w:type="spellEnd"/>
+      <w:r>
+        <w:rPr>
+          <w:rFonts w:ascii="Consolas" w:eastAsia="Times New Roman" w:hAnsi="Consolas"/>
+          <w:color w:val="D4D4D4"/>
+          <w:kern w:val="0"/>
+          <w:sz w:val="21"/>
+          <w:szCs w:val="21"/>
+          <w:lang w:eastAsia="en-IN"/>
+          <w14:ligatures w14:val="none"/>
+        </w:rPr>
+        <w:t>++</w:t>
+      </w:r>
+      <w:r>
+        <w:rPr>
+          <w:rFonts w:ascii="Consolas" w:eastAsia="Times New Roman" w:hAnsi="Consolas"/>
+          <w:color w:val="CCCCCC"/>
+          <w:kern w:val="0"/>
+          <w:sz w:val="21"/>
+          <w:szCs w:val="21"/>
+          <w:lang w:eastAsia="en-IN"/>
+          <w14:ligatures w14:val="none"/>
+        </w:rPr>
+        <w:t>;</w:t>
+      </w:r>
+    </w:p>
+    <w:p>
+      <w:pPr>
+        <w:shd w:val="clear" w:color="auto" w:fill="1F1F1F"/>
+        <w:spacing w:after="0" w:line="285" w:lineRule="atLeast"/>
+        <w:rPr>
+          <w:rFonts w:ascii="Consolas" w:eastAsia="Times New Roman" w:hAnsi="Consolas"/>
+          <w:color w:val="CCCCCC"/>
+          <w:kern w:val="0"/>
+          <w:sz w:val="21"/>
+          <w:szCs w:val="21"/>
+          <w:lang w:eastAsia="en-IN"/>
+          <w14:ligatures w14:val="none"/>
+        </w:rPr>
+      </w:pPr>
+      <w:r>
+        <w:rPr>
+          <w:rFonts w:ascii="Consolas" w:eastAsia="Times New Roman" w:hAnsi="Consolas"/>
+          <w:color w:val="CCCCCC"/>
+          <w:kern w:val="0"/>
+          <w:sz w:val="21"/>
+          <w:szCs w:val="21"/>
+          <w:lang w:eastAsia="en-IN"/>
+          <w14:ligatures w14:val="none"/>
+        </w:rPr>
+        <w:t>        }</w:t>
+      </w:r>
+    </w:p>
+    <w:p>
+      <w:pPr>
+        <w:shd w:val="clear" w:color="auto" w:fill="1F1F1F"/>
+        <w:spacing w:after="0" w:line="285" w:lineRule="atLeast"/>
+        <w:rPr>
+          <w:rFonts w:ascii="Consolas" w:eastAsia="Times New Roman" w:hAnsi="Consolas"/>
+          <w:color w:val="CCCCCC"/>
+          <w:kern w:val="0"/>
+          <w:sz w:val="21"/>
+          <w:szCs w:val="21"/>
+          <w:lang w:eastAsia="en-IN"/>
+          <w14:ligatures w14:val="none"/>
+        </w:rPr>
+      </w:pPr>
+      <w:r>
+        <w:rPr>
+          <w:rFonts w:ascii="Consolas" w:eastAsia="Times New Roman" w:hAnsi="Consolas"/>
+          <w:color w:val="CCCCCC"/>
+          <w:kern w:val="0"/>
+          <w:sz w:val="21"/>
+          <w:szCs w:val="21"/>
+          <w:lang w:eastAsia="en-IN"/>
+          <w14:ligatures w14:val="none"/>
+        </w:rPr>
+        <w:t xml:space="preserve">        </w:t>
+      </w:r>
+      <w:proofErr w:type="spellStart"/>
+      <w:proofErr w:type="gramStart"/>
+      <w:r>
+        <w:rPr>
+          <w:rFonts w:ascii="Consolas" w:eastAsia="Times New Roman" w:hAnsi="Consolas"/>
+          <w:color w:val="9CDCFE"/>
+          <w:kern w:val="0"/>
+          <w:sz w:val="21"/>
+          <w:szCs w:val="21"/>
+          <w:lang w:eastAsia="en-IN"/>
+          <w14:ligatures w14:val="none"/>
+        </w:rPr>
+        <w:t>input</w:t>
+      </w:r>
+      <w:r>
+        <w:rPr>
+          <w:rFonts w:ascii="Consolas" w:eastAsia="Times New Roman" w:hAnsi="Consolas"/>
+          <w:color w:val="CCCCCC"/>
+          <w:kern w:val="0"/>
+          <w:sz w:val="21"/>
+          <w:szCs w:val="21"/>
+          <w:lang w:eastAsia="en-IN"/>
+          <w14:ligatures w14:val="none"/>
+        </w:rPr>
+        <w:t>.</w:t>
+      </w:r>
+      <w:r>
+        <w:rPr>
+          <w:rFonts w:ascii="Consolas" w:eastAsia="Times New Roman" w:hAnsi="Consolas"/>
+          <w:color w:val="DCDCAA"/>
+          <w:kern w:val="0"/>
+          <w:sz w:val="21"/>
+          <w:szCs w:val="21"/>
+          <w:lang w:eastAsia="en-IN"/>
+          <w14:ligatures w14:val="none"/>
+        </w:rPr>
+        <w:t>close</w:t>
+      </w:r>
+      <w:proofErr w:type="spellEnd"/>
+      <w:proofErr w:type="gramEnd"/>
+      <w:r>
+        <w:rPr>
+          <w:rFonts w:ascii="Consolas" w:eastAsia="Times New Roman" w:hAnsi="Consolas"/>
+          <w:color w:val="CCCCCC"/>
+          <w:kern w:val="0"/>
+          <w:sz w:val="21"/>
+          <w:szCs w:val="21"/>
+          <w:lang w:eastAsia="en-IN"/>
+          <w14:ligatures w14:val="none"/>
+        </w:rPr>
+        <w:t>();</w:t>
+      </w:r>
+    </w:p>
+    <w:p>
+      <w:pPr>
+        <w:shd w:val="clear" w:color="auto" w:fill="1F1F1F"/>
+        <w:spacing w:after="0" w:line="285" w:lineRule="atLeast"/>
+        <w:rPr>
+          <w:rFonts w:ascii="Consolas" w:eastAsia="Times New Roman" w:hAnsi="Consolas"/>
+          <w:color w:val="CCCCCC"/>
+          <w:kern w:val="0"/>
+          <w:sz w:val="21"/>
+          <w:szCs w:val="21"/>
+          <w:lang w:eastAsia="en-IN"/>
+          <w14:ligatures w14:val="none"/>
+        </w:rPr>
+      </w:pPr>
+      <w:r>
+        <w:rPr>
+          <w:rFonts w:ascii="Consolas" w:eastAsia="Times New Roman" w:hAnsi="Consolas"/>
+          <w:color w:val="CCCCCC"/>
+          <w:kern w:val="0"/>
+          <w:sz w:val="21"/>
+          <w:szCs w:val="21"/>
+          <w:lang w:eastAsia="en-IN"/>
+          <w14:ligatures w14:val="none"/>
+        </w:rPr>
+        <w:t xml:space="preserve">        </w:t>
+      </w:r>
+      <w:proofErr w:type="spellStart"/>
+      <w:r>
+        <w:rPr>
+          <w:rFonts w:ascii="Consolas" w:eastAsia="Times New Roman" w:hAnsi="Consolas"/>
+          <w:color w:val="4EC9B0"/>
+          <w:kern w:val="0"/>
+          <w:sz w:val="21"/>
+          <w:szCs w:val="21"/>
+          <w:lang w:eastAsia="en-IN"/>
+          <w14:ligatures w14:val="none"/>
+        </w:rPr>
+        <w:t>System</w:t>
+      </w:r>
+      <w:r>
+        <w:rPr>
+          <w:rFonts w:ascii="Consolas" w:eastAsia="Times New Roman" w:hAnsi="Consolas"/>
+          <w:color w:val="CCCCCC"/>
+          <w:kern w:val="0"/>
+          <w:sz w:val="21"/>
+          <w:szCs w:val="21"/>
+          <w:lang w:eastAsia="en-IN"/>
+          <w14:ligatures w14:val="none"/>
+        </w:rPr>
+        <w:t>.</w:t>
+      </w:r>
+      <w:r>
+        <w:rPr>
+          <w:rFonts w:ascii="Consolas" w:eastAsia="Times New Roman" w:hAnsi="Consolas"/>
+          <w:color w:val="4FC1FF"/>
+          <w:kern w:val="0"/>
+          <w:sz w:val="21"/>
+          <w:szCs w:val="21"/>
+          <w:lang w:eastAsia="en-IN"/>
+          <w14:ligatures w14:val="none"/>
+        </w:rPr>
+        <w:t>out</w:t>
+      </w:r>
+      <w:r>
+        <w:rPr>
+          <w:rFonts w:ascii="Consolas" w:eastAsia="Times New Roman" w:hAnsi="Consolas"/>
+          <w:color w:val="CCCCCC"/>
+          <w:kern w:val="0"/>
+          <w:sz w:val="21"/>
+          <w:szCs w:val="21"/>
+          <w:lang w:eastAsia="en-IN"/>
+          <w14:ligatures w14:val="none"/>
+        </w:rPr>
+        <w:t>.</w:t>
+      </w:r>
+      <w:r>
+        <w:rPr>
+          <w:rFonts w:ascii="Consolas" w:eastAsia="Times New Roman" w:hAnsi="Consolas"/>
+          <w:color w:val="DCDCAA"/>
+          <w:kern w:val="0"/>
+          <w:sz w:val="21"/>
+          <w:szCs w:val="21"/>
+          <w:lang w:eastAsia="en-IN"/>
+          <w14:ligatures w14:val="none"/>
+        </w:rPr>
+        <w:t>printf</w:t>
+      </w:r>
+      <w:proofErr w:type="spellEnd"/>
+      <w:r>
+        <w:rPr>
+          <w:rFonts w:ascii="Consolas" w:eastAsia="Times New Roman" w:hAnsi="Consolas"/>
+          <w:color w:val="CCCCCC"/>
+          <w:kern w:val="0"/>
+          <w:sz w:val="21"/>
+          <w:szCs w:val="21"/>
+          <w:lang w:eastAsia="en-IN"/>
+          <w14:ligatures w14:val="none"/>
+        </w:rPr>
+        <w:t>(</w:t>
+      </w:r>
+      <w:r>
+        <w:rPr>
+          <w:rFonts w:ascii="Consolas" w:eastAsia="Times New Roman" w:hAnsi="Consolas"/>
+          <w:color w:val="CE9178"/>
+          <w:kern w:val="0"/>
+          <w:sz w:val="21"/>
+          <w:szCs w:val="21"/>
+          <w:lang w:eastAsia="en-IN"/>
+          <w14:ligatures w14:val="none"/>
+        </w:rPr>
+        <w:t>"The LCM of %d and %d is %d</w:t>
+      </w:r>
+      <w:proofErr w:type="gramStart"/>
+      <w:r>
+        <w:rPr>
+          <w:rFonts w:ascii="Consolas" w:eastAsia="Times New Roman" w:hAnsi="Consolas"/>
+          <w:color w:val="CE9178"/>
+          <w:kern w:val="0"/>
+          <w:sz w:val="21"/>
+          <w:szCs w:val="21"/>
+          <w:lang w:eastAsia="en-IN"/>
+          <w14:ligatures w14:val="none"/>
+        </w:rPr>
+        <w:t>"</w:t>
+      </w:r>
+      <w:r>
+        <w:rPr>
+          <w:rFonts w:ascii="Consolas" w:eastAsia="Times New Roman" w:hAnsi="Consolas"/>
+          <w:color w:val="CCCCCC"/>
+          <w:kern w:val="0"/>
+          <w:sz w:val="21"/>
+          <w:szCs w:val="21"/>
+          <w:lang w:eastAsia="en-IN"/>
+          <w14:ligatures w14:val="none"/>
+        </w:rPr>
+        <w:t>,</w:t>
+      </w:r>
+      <w:r>
+        <w:rPr>
+          <w:rFonts w:ascii="Consolas" w:eastAsia="Times New Roman" w:hAnsi="Consolas"/>
+          <w:color w:val="9CDCFE"/>
+          <w:kern w:val="0"/>
+          <w:sz w:val="21"/>
+          <w:szCs w:val="21"/>
+          <w:lang w:eastAsia="en-IN"/>
+          <w14:ligatures w14:val="none"/>
+        </w:rPr>
+        <w:t>n</w:t>
+      </w:r>
+      <w:proofErr w:type="gramEnd"/>
+      <w:r>
+        <w:rPr>
+          <w:rFonts w:ascii="Consolas" w:eastAsia="Times New Roman" w:hAnsi="Consolas"/>
+          <w:color w:val="9CDCFE"/>
+          <w:kern w:val="0"/>
+          <w:sz w:val="21"/>
+          <w:szCs w:val="21"/>
+          <w:lang w:eastAsia="en-IN"/>
+          <w14:ligatures w14:val="none"/>
+        </w:rPr>
+        <w:t>1</w:t>
+      </w:r>
+      <w:r>
+        <w:rPr>
+          <w:rFonts w:ascii="Consolas" w:eastAsia="Times New Roman" w:hAnsi="Consolas"/>
+          <w:color w:val="CCCCCC"/>
+          <w:kern w:val="0"/>
+          <w:sz w:val="21"/>
+          <w:szCs w:val="21"/>
+          <w:lang w:eastAsia="en-IN"/>
+          <w14:ligatures w14:val="none"/>
+        </w:rPr>
+        <w:t>,</w:t>
+      </w:r>
+      <w:r>
+        <w:rPr>
+          <w:rFonts w:ascii="Consolas" w:eastAsia="Times New Roman" w:hAnsi="Consolas"/>
+          <w:color w:val="9CDCFE"/>
+          <w:kern w:val="0"/>
+          <w:sz w:val="21"/>
+          <w:szCs w:val="21"/>
+          <w:lang w:eastAsia="en-IN"/>
+          <w14:ligatures w14:val="none"/>
+        </w:rPr>
+        <w:t>n2</w:t>
+      </w:r>
+      <w:r>
+        <w:rPr>
+          <w:rFonts w:ascii="Consolas" w:eastAsia="Times New Roman" w:hAnsi="Consolas"/>
+          <w:color w:val="CCCCCC"/>
+          <w:kern w:val="0"/>
+          <w:sz w:val="21"/>
+          <w:szCs w:val="21"/>
+          <w:lang w:eastAsia="en-IN"/>
+          <w14:ligatures w14:val="none"/>
+        </w:rPr>
+        <w:t>,</w:t>
+      </w:r>
+      <w:r>
+        <w:rPr>
+          <w:rFonts w:ascii="Consolas" w:eastAsia="Times New Roman" w:hAnsi="Consolas"/>
+          <w:color w:val="9CDCFE"/>
+          <w:kern w:val="0"/>
+          <w:sz w:val="21"/>
+          <w:szCs w:val="21"/>
+          <w:lang w:eastAsia="en-IN"/>
+          <w14:ligatures w14:val="none"/>
+        </w:rPr>
+        <w:t>num</w:t>
+      </w:r>
+      <w:r>
+        <w:rPr>
+          <w:rFonts w:ascii="Consolas" w:eastAsia="Times New Roman" w:hAnsi="Consolas"/>
+          <w:color w:val="CCCCCC"/>
+          <w:kern w:val="0"/>
+          <w:sz w:val="21"/>
+          <w:szCs w:val="21"/>
+          <w:lang w:eastAsia="en-IN"/>
+          <w14:ligatures w14:val="none"/>
+        </w:rPr>
+        <w:t>);</w:t>
+      </w:r>
+    </w:p>
+    <w:p>
+      <w:pPr>
+        <w:shd w:val="clear" w:color="auto" w:fill="1F1F1F"/>
+        <w:spacing w:after="0" w:line="285" w:lineRule="atLeast"/>
+        <w:rPr>
+          <w:rFonts w:ascii="Consolas" w:eastAsia="Times New Roman" w:hAnsi="Consolas"/>
+          <w:color w:val="CCCCCC"/>
+          <w:kern w:val="0"/>
+          <w:sz w:val="21"/>
+          <w:szCs w:val="21"/>
+          <w:lang w:eastAsia="en-IN"/>
+          <w14:ligatures w14:val="none"/>
+        </w:rPr>
+      </w:pPr>
+      <w:r>
+        <w:rPr>
+          <w:rFonts w:ascii="Consolas" w:eastAsia="Times New Roman" w:hAnsi="Consolas"/>
+          <w:color w:val="CCCCCC"/>
+          <w:kern w:val="0"/>
+          <w:sz w:val="21"/>
+          <w:szCs w:val="21"/>
+          <w:lang w:eastAsia="en-IN"/>
+          <w14:ligatures w14:val="none"/>
+        </w:rPr>
+        <w:lastRenderedPageBreak/>
+        <w:t>    }</w:t>
+      </w:r>
+    </w:p>
+    <w:p>
+      <w:pPr>
+        <w:shd w:val="clear" w:color="auto" w:fill="1F1F1F"/>
+        <w:spacing w:after="0" w:line="285" w:lineRule="atLeast"/>
+        <w:rPr>
+          <w:rFonts w:ascii="Consolas" w:eastAsia="Times New Roman" w:hAnsi="Consolas"/>
+          <w:color w:val="CCCCCC"/>
+          <w:kern w:val="0"/>
+          <w:sz w:val="21"/>
+          <w:szCs w:val="21"/>
+          <w:lang w:eastAsia="en-IN"/>
+          <w14:ligatures w14:val="none"/>
+        </w:rPr>
+      </w:pPr>
+      <w:r>
+        <w:rPr>
+          <w:rFonts w:ascii="Consolas" w:eastAsia="Times New Roman" w:hAnsi="Consolas"/>
+          <w:color w:val="CCCCCC"/>
+          <w:kern w:val="0"/>
+          <w:sz w:val="21"/>
+          <w:szCs w:val="21"/>
+          <w:lang w:eastAsia="en-IN"/>
+          <w14:ligatures w14:val="none"/>
+        </w:rPr>
+        <w:t>}</w:t>
+      </w:r>
+    </w:p>
+    <w:p>
+      <w:pPr>
+        <w:shd w:val="clear" w:color="auto" w:fill="1F1F1F"/>
+        <w:spacing w:after="0" w:line="285" w:lineRule="atLeast"/>
+        <w:rPr>
+          <w:rFonts w:ascii="Consolas" w:eastAsia="Times New Roman" w:hAnsi="Consolas"/>
+          <w:color w:val="CCCCCC"/>
+          <w:kern w:val="0"/>
+          <w:sz w:val="21"/>
+          <w:szCs w:val="21"/>
+          <w:lang w:eastAsia="en-IN"/>
+          <w14:ligatures w14:val="none"/>
+        </w:rPr>
+      </w:pPr>
+    </w:p>
+    <w:p/>
+    <w:p>
+      <w:r>
+        <w:rPr>
+          <w:noProof/>
+        </w:rPr>
+        <w:drawing>
+          <wp:inline distT="0" distB="0" distL="0" distR="0" wp14:anchorId="72619824" wp14:editId="25169B09">
+            <wp:extent cx="3209524" cy="895238"/>
+            <wp:effectExtent l="0" t="0" r="0" b="635"/>
+            <wp:docPr id="827769384" name="Picture 1"/>
+            <wp:cNvGraphicFramePr>
+              <a:graphicFrameLocks xmlns:a="http://schemas.openxmlformats.org/drawingml/2006/main" noChangeAspect="1"/>
+            </wp:cNvGraphicFramePr>
+            <a:graphic xmlns:a="http://schemas.openxmlformats.org/drawingml/2006/main">
+              <a:graphicData uri="http://schemas.openxmlformats.org/drawingml/2006/picture">
+                <pic:pic xmlns:pic="http://schemas.openxmlformats.org/drawingml/2006/picture">
+                  <pic:nvPicPr>
+                    <pic:cNvPr id="827769384" name=""/>
+                    <pic:cNvPicPr/>
+                  </pic:nvPicPr>
+                  <pic:blipFill>
+                    <a:blip r:embed="rId7"/>
+                    <a:stretch>
+                      <a:fillRect/>
+                    </a:stretch>
+                  </pic:blipFill>
+                  <pic:spPr>
+                    <a:xfrm>
+                      <a:off x="0" y="0"/>
+                      <a:ext cx="3209524" cy="895238"/>
+                    </a:xfrm>
+                    <a:prstGeom prst="rect">
+                      <a:avLst/>
+                    </a:prstGeom>
+                  </pic:spPr>
+                </pic:pic>
+              </a:graphicData>
+            </a:graphic>
+          </wp:inline>
+        </w:drawing>
       </w:r>
     </w:p>
     <w:sectPr>

</xml_diff>